<commit_message>
avances en el trabajo escrito
</commit_message>
<xml_diff>
--- a/Trabajo Escrito.docx
+++ b/Trabajo Escrito.docx
@@ -2001,6 +2001,7 @@
           <w:ilvl w:val="0"/>
           <w:numId w:val="23"/>
         </w:numPr>
+        <w:spacing w:line="360" w:lineRule="auto"/>
         <w:jc w:val="both"/>
         <w:rPr>
           <w:rFonts w:ascii="Times New Roman" w:hAnsi="Times New Roman" w:cs="Times New Roman"/>
@@ -2052,103 +2053,6 @@
       <w:r>
         <w:rPr>
           <w:rFonts w:ascii="Times New Roman" w:hAnsi="Times New Roman" w:cs="Times New Roman"/>
-          <w:sz w:val="24"/>
-          <w:szCs w:val="24"/>
-        </w:rPr>
-        <w:t>?</w:t>
-      </w:r>
-      <w:proofErr w:type="gramEnd"/>
-    </w:p>
-    <w:p>
-      <w:pPr>
-        <w:pStyle w:val="Descripcin"/>
-        <w:numPr>
-          <w:ilvl w:val="0"/>
-          <w:numId w:val="23"/>
-        </w:numPr>
-        <w:jc w:val="both"/>
-        <w:rPr>
-          <w:rFonts w:ascii="Times New Roman" w:hAnsi="Times New Roman" w:cs="Times New Roman"/>
-          <w:i w:val="0"/>
-          <w:iCs w:val="0"/>
-          <w:color w:val="auto"/>
-          <w:sz w:val="24"/>
-          <w:szCs w:val="24"/>
-        </w:rPr>
-      </w:pPr>
-      <w:proofErr w:type="gramStart"/>
-      <w:r>
-        <w:rPr>
-          <w:rFonts w:ascii="Times New Roman" w:hAnsi="Times New Roman" w:cs="Times New Roman"/>
-          <w:i w:val="0"/>
-          <w:iCs w:val="0"/>
-          <w:color w:val="auto"/>
-          <w:sz w:val="24"/>
-          <w:szCs w:val="24"/>
-        </w:rPr>
-        <w:t>Logos de las 7</w:t>
-      </w:r>
-      <w:r>
-        <w:rPr>
-          <w:rFonts w:ascii="Times New Roman" w:hAnsi="Times New Roman" w:cs="Times New Roman"/>
-          <w:i w:val="0"/>
-          <w:iCs w:val="0"/>
-          <w:color w:val="auto"/>
-          <w:sz w:val="24"/>
-          <w:szCs w:val="24"/>
-        </w:rPr>
-        <w:t xml:space="preserve"> </w:t>
-      </w:r>
-      <w:r>
-        <w:rPr>
-          <w:rFonts w:ascii="Times New Roman" w:hAnsi="Times New Roman" w:cs="Times New Roman"/>
-          <w:i w:val="0"/>
-          <w:iCs w:val="0"/>
-          <w:color w:val="auto"/>
-          <w:sz w:val="24"/>
-          <w:szCs w:val="24"/>
-        </w:rPr>
-        <w:t>aplicaciones</w:t>
-      </w:r>
-      <w:r>
-        <w:rPr>
-          <w:rFonts w:ascii="Times New Roman" w:hAnsi="Times New Roman" w:cs="Times New Roman"/>
-          <w:i w:val="0"/>
-          <w:iCs w:val="0"/>
-          <w:color w:val="auto"/>
-          <w:sz w:val="24"/>
-          <w:szCs w:val="24"/>
-        </w:rPr>
-        <w:t xml:space="preserve"> </w:t>
-      </w:r>
-      <w:r>
-        <w:rPr>
-          <w:rFonts w:ascii="Times New Roman" w:hAnsi="Times New Roman" w:cs="Times New Roman"/>
-          <w:i w:val="0"/>
-          <w:iCs w:val="0"/>
-          <w:color w:val="auto"/>
-          <w:sz w:val="24"/>
-          <w:szCs w:val="24"/>
-        </w:rPr>
-        <w:t>…………………………………………………………</w:t>
-      </w:r>
-      <w:r>
-        <w:rPr>
-          <w:rFonts w:ascii="Times New Roman" w:hAnsi="Times New Roman" w:cs="Times New Roman"/>
-          <w:i w:val="0"/>
-          <w:iCs w:val="0"/>
-          <w:color w:val="auto"/>
-          <w:sz w:val="24"/>
-          <w:szCs w:val="24"/>
-        </w:rPr>
-        <w:t>...</w:t>
-      </w:r>
-      <w:r>
-        <w:rPr>
-          <w:rFonts w:ascii="Times New Roman" w:hAnsi="Times New Roman" w:cs="Times New Roman"/>
-          <w:i w:val="0"/>
-          <w:iCs w:val="0"/>
-          <w:color w:val="auto"/>
           <w:sz w:val="24"/>
           <w:szCs w:val="24"/>
         </w:rPr>
@@ -2163,15 +2067,14 @@
           <w:ilvl w:val="0"/>
           <w:numId w:val="23"/>
         </w:numPr>
-      </w:pPr>
-      <w:r>
-        <w:rPr>
-          <w:rFonts w:ascii="Times New Roman" w:hAnsi="Times New Roman" w:cs="Times New Roman"/>
-          <w:sz w:val="24"/>
-          <w:szCs w:val="24"/>
-        </w:rPr>
-        <w:t>Edificio del FBO</w:t>
-      </w:r>
+        <w:spacing w:line="360" w:lineRule="auto"/>
+        <w:jc w:val="both"/>
+        <w:rPr>
+          <w:rFonts w:ascii="Times New Roman" w:hAnsi="Times New Roman" w:cs="Times New Roman"/>
+          <w:sz w:val="24"/>
+          <w:szCs w:val="24"/>
+        </w:rPr>
+      </w:pPr>
       <w:proofErr w:type="gramStart"/>
       <w:r>
         <w:rPr>
@@ -2179,6 +2082,14 @@
           <w:sz w:val="24"/>
           <w:szCs w:val="24"/>
         </w:rPr>
+        <w:t>Logos de las 7 aplicaciones</w:t>
+      </w:r>
+      <w:r>
+        <w:rPr>
+          <w:rFonts w:ascii="Times New Roman" w:hAnsi="Times New Roman" w:cs="Times New Roman"/>
+          <w:sz w:val="24"/>
+          <w:szCs w:val="24"/>
+        </w:rPr>
         <w:t xml:space="preserve"> </w:t>
       </w:r>
       <w:r>
@@ -2187,41 +2098,25 @@
           <w:sz w:val="24"/>
           <w:szCs w:val="24"/>
         </w:rPr>
-        <w:t>.</w:t>
-      </w:r>
-      <w:r>
-        <w:rPr>
-          <w:rFonts w:ascii="Times New Roman" w:hAnsi="Times New Roman" w:cs="Times New Roman"/>
-          <w:sz w:val="24"/>
-          <w:szCs w:val="24"/>
-        </w:rPr>
-        <w:t>.</w:t>
+        <w:t>…………………………………………………………</w:t>
+      </w:r>
+      <w:r>
+        <w:rPr>
+          <w:rFonts w:ascii="Times New Roman" w:hAnsi="Times New Roman" w:cs="Times New Roman"/>
+          <w:sz w:val="24"/>
+          <w:szCs w:val="24"/>
+        </w:rPr>
+        <w:t>...</w:t>
+      </w:r>
+      <w:r>
+        <w:rPr>
+          <w:rFonts w:ascii="Times New Roman" w:hAnsi="Times New Roman" w:cs="Times New Roman"/>
+          <w:sz w:val="24"/>
+          <w:szCs w:val="24"/>
+        </w:rPr>
+        <w:t>?</w:t>
       </w:r>
       <w:proofErr w:type="gramEnd"/>
-      <w:r>
-        <w:rPr>
-          <w:rFonts w:ascii="Times New Roman" w:hAnsi="Times New Roman" w:cs="Times New Roman"/>
-          <w:sz w:val="24"/>
-          <w:szCs w:val="24"/>
-        </w:rPr>
-        <w:t>………………</w:t>
-      </w:r>
-      <w:r>
-        <w:rPr>
-          <w:rFonts w:ascii="Times New Roman" w:hAnsi="Times New Roman" w:cs="Times New Roman"/>
-          <w:sz w:val="24"/>
-          <w:szCs w:val="24"/>
-        </w:rPr>
-        <w:t>...</w:t>
-      </w:r>
-      <w:r>
-        <w:rPr>
-          <w:rFonts w:ascii="Times New Roman" w:hAnsi="Times New Roman" w:cs="Times New Roman"/>
-          <w:sz w:val="24"/>
-          <w:szCs w:val="24"/>
-        </w:rPr>
-        <w:t>………………………………………………….?</w:t>
-      </w:r>
     </w:p>
     <w:p>
       <w:pPr>
@@ -2230,15 +2125,17 @@
           <w:ilvl w:val="0"/>
           <w:numId w:val="23"/>
         </w:numPr>
-      </w:pPr>
-      <w:r>
-        <w:rPr>
-          <w:rFonts w:ascii="Times New Roman" w:hAnsi="Times New Roman" w:cs="Times New Roman"/>
-          <w:sz w:val="24"/>
-          <w:szCs w:val="24"/>
-        </w:rPr>
-        <w:t>Área de rampa</w:t>
-      </w:r>
+        <w:spacing w:line="360" w:lineRule="auto"/>
+      </w:pPr>
+      <w:r>
+        <w:rPr>
+          <w:rFonts w:ascii="Times New Roman" w:hAnsi="Times New Roman" w:cs="Times New Roman"/>
+          <w:sz w:val="24"/>
+          <w:szCs w:val="24"/>
+        </w:rPr>
+        <w:t>Edificio del FBO</w:t>
+      </w:r>
+      <w:proofErr w:type="gramStart"/>
       <w:r>
         <w:rPr>
           <w:rFonts w:ascii="Times New Roman" w:hAnsi="Times New Roman" w:cs="Times New Roman"/>
@@ -2247,23 +2144,6 @@
         </w:rPr>
         <w:t xml:space="preserve"> </w:t>
       </w:r>
-      <w:proofErr w:type="gramStart"/>
-      <w:r>
-        <w:rPr>
-          <w:rFonts w:ascii="Times New Roman" w:hAnsi="Times New Roman" w:cs="Times New Roman"/>
-          <w:sz w:val="24"/>
-          <w:szCs w:val="24"/>
-        </w:rPr>
-        <w:t>…</w:t>
-      </w:r>
-      <w:r>
-        <w:rPr>
-          <w:rFonts w:ascii="Times New Roman" w:hAnsi="Times New Roman" w:cs="Times New Roman"/>
-          <w:sz w:val="24"/>
-          <w:szCs w:val="24"/>
-        </w:rPr>
-        <w:t>…</w:t>
-      </w:r>
       <w:r>
         <w:rPr>
           <w:rFonts w:ascii="Times New Roman" w:hAnsi="Times New Roman" w:cs="Times New Roman"/>
@@ -2272,6 +2152,14 @@
         </w:rPr>
         <w:t>.</w:t>
       </w:r>
+      <w:r>
+        <w:rPr>
+          <w:rFonts w:ascii="Times New Roman" w:hAnsi="Times New Roman" w:cs="Times New Roman"/>
+          <w:sz w:val="24"/>
+          <w:szCs w:val="24"/>
+        </w:rPr>
+        <w:t>.</w:t>
+      </w:r>
       <w:proofErr w:type="gramEnd"/>
       <w:r>
         <w:rPr>
@@ -2279,7 +2167,23 @@
           <w:sz w:val="24"/>
           <w:szCs w:val="24"/>
         </w:rPr>
-        <w:t>………………………………………………………………….?</w:t>
+        <w:t>………………</w:t>
+      </w:r>
+      <w:r>
+        <w:rPr>
+          <w:rFonts w:ascii="Times New Roman" w:hAnsi="Times New Roman" w:cs="Times New Roman"/>
+          <w:sz w:val="24"/>
+          <w:szCs w:val="24"/>
+        </w:rPr>
+        <w:t>...</w:t>
+      </w:r>
+      <w:r>
+        <w:rPr>
+          <w:rFonts w:ascii="Times New Roman" w:hAnsi="Times New Roman" w:cs="Times New Roman"/>
+          <w:sz w:val="24"/>
+          <w:szCs w:val="24"/>
+        </w:rPr>
+        <w:t>………………………………………………….?</w:t>
       </w:r>
     </w:p>
     <w:p>
@@ -2289,13 +2193,24 @@
           <w:ilvl w:val="0"/>
           <w:numId w:val="23"/>
         </w:numPr>
-        <w:jc w:val="both"/>
-        <w:rPr>
-          <w:rFonts w:ascii="Times New Roman" w:hAnsi="Times New Roman" w:cs="Times New Roman"/>
-          <w:sz w:val="24"/>
-          <w:szCs w:val="24"/>
-        </w:rPr>
-      </w:pPr>
+        <w:spacing w:line="360" w:lineRule="auto"/>
+      </w:pPr>
+      <w:r>
+        <w:rPr>
+          <w:rFonts w:ascii="Times New Roman" w:hAnsi="Times New Roman" w:cs="Times New Roman"/>
+          <w:sz w:val="24"/>
+          <w:szCs w:val="24"/>
+        </w:rPr>
+        <w:t>Área de rampa</w:t>
+      </w:r>
+      <w:r>
+        <w:rPr>
+          <w:rFonts w:ascii="Times New Roman" w:hAnsi="Times New Roman" w:cs="Times New Roman"/>
+          <w:sz w:val="24"/>
+          <w:szCs w:val="24"/>
+        </w:rPr>
+        <w:t xml:space="preserve"> </w:t>
+      </w:r>
       <w:proofErr w:type="gramStart"/>
       <w:r>
         <w:rPr>
@@ -2303,22 +2218,6 @@
           <w:sz w:val="24"/>
           <w:szCs w:val="24"/>
         </w:rPr>
-        <w:t>Implementación de Kanban en una fábrica de Toyota, Japón</w:t>
-      </w:r>
-      <w:r>
-        <w:rPr>
-          <w:rFonts w:ascii="Times New Roman" w:hAnsi="Times New Roman" w:cs="Times New Roman"/>
-          <w:sz w:val="24"/>
-          <w:szCs w:val="24"/>
-        </w:rPr>
-        <w:t xml:space="preserve"> </w:t>
-      </w:r>
-      <w:r>
-        <w:rPr>
-          <w:rFonts w:ascii="Times New Roman" w:hAnsi="Times New Roman" w:cs="Times New Roman"/>
-          <w:sz w:val="24"/>
-          <w:szCs w:val="24"/>
-        </w:rPr>
         <w:t>…</w:t>
       </w:r>
       <w:r>
@@ -2327,17 +2226,25 @@
           <w:sz w:val="24"/>
           <w:szCs w:val="24"/>
         </w:rPr>
-        <w:t>...</w:t>
-      </w:r>
-      <w:r>
-        <w:rPr>
-          <w:rFonts w:ascii="Times New Roman" w:hAnsi="Times New Roman" w:cs="Times New Roman"/>
-          <w:sz w:val="24"/>
-          <w:szCs w:val="24"/>
-        </w:rPr>
-        <w:t>……………………?</w:t>
+        <w:t>…</w:t>
+      </w:r>
+      <w:r>
+        <w:rPr>
+          <w:rFonts w:ascii="Times New Roman" w:hAnsi="Times New Roman" w:cs="Times New Roman"/>
+          <w:sz w:val="24"/>
+          <w:szCs w:val="24"/>
+        </w:rPr>
+        <w:t>.</w:t>
       </w:r>
       <w:proofErr w:type="gramEnd"/>
+      <w:r>
+        <w:rPr>
+          <w:rFonts w:ascii="Times New Roman" w:hAnsi="Times New Roman" w:cs="Times New Roman"/>
+          <w:sz w:val="24"/>
+          <w:szCs w:val="24"/>
+        </w:rPr>
+        <w:t>………………………………………………………………….?</w:t>
+      </w:r>
     </w:p>
     <w:p>
       <w:pPr>
@@ -2346,6 +2253,65 @@
           <w:ilvl w:val="0"/>
           <w:numId w:val="23"/>
         </w:numPr>
+        <w:spacing w:line="360" w:lineRule="auto"/>
+        <w:jc w:val="both"/>
+        <w:rPr>
+          <w:rFonts w:ascii="Times New Roman" w:hAnsi="Times New Roman" w:cs="Times New Roman"/>
+          <w:sz w:val="24"/>
+          <w:szCs w:val="24"/>
+        </w:rPr>
+      </w:pPr>
+      <w:proofErr w:type="gramStart"/>
+      <w:r>
+        <w:rPr>
+          <w:rFonts w:ascii="Times New Roman" w:hAnsi="Times New Roman" w:cs="Times New Roman"/>
+          <w:sz w:val="24"/>
+          <w:szCs w:val="24"/>
+        </w:rPr>
+        <w:t>Implementación de Kanban en una fábrica de Toyota, Japón</w:t>
+      </w:r>
+      <w:r>
+        <w:rPr>
+          <w:rFonts w:ascii="Times New Roman" w:hAnsi="Times New Roman" w:cs="Times New Roman"/>
+          <w:sz w:val="24"/>
+          <w:szCs w:val="24"/>
+        </w:rPr>
+        <w:t xml:space="preserve"> </w:t>
+      </w:r>
+      <w:r>
+        <w:rPr>
+          <w:rFonts w:ascii="Times New Roman" w:hAnsi="Times New Roman" w:cs="Times New Roman"/>
+          <w:sz w:val="24"/>
+          <w:szCs w:val="24"/>
+        </w:rPr>
+        <w:t>…</w:t>
+      </w:r>
+      <w:r>
+        <w:rPr>
+          <w:rFonts w:ascii="Times New Roman" w:hAnsi="Times New Roman" w:cs="Times New Roman"/>
+          <w:sz w:val="24"/>
+          <w:szCs w:val="24"/>
+        </w:rPr>
+        <w:t>...</w:t>
+      </w:r>
+      <w:r>
+        <w:rPr>
+          <w:rFonts w:ascii="Times New Roman" w:hAnsi="Times New Roman" w:cs="Times New Roman"/>
+          <w:sz w:val="24"/>
+          <w:szCs w:val="24"/>
+        </w:rPr>
+        <w:t>……………………?</w:t>
+      </w:r>
+      <w:proofErr w:type="gramEnd"/>
+    </w:p>
+    <w:p>
+      <w:pPr>
+        <w:pStyle w:val="Prrafodelista"/>
+        <w:numPr>
+          <w:ilvl w:val="0"/>
+          <w:numId w:val="23"/>
+        </w:numPr>
+        <w:spacing w:line="360" w:lineRule="auto"/>
         <w:jc w:val="both"/>
         <w:rPr>
           <w:rFonts w:ascii="Times New Roman" w:hAnsi="Times New Roman" w:cs="Times New Roman"/>
@@ -2378,6 +2344,88 @@
           <w:szCs w:val="24"/>
         </w:rPr>
         <w:t>.?</w:t>
+      </w:r>
+    </w:p>
+    <w:p>
+      <w:pPr>
+        <w:pStyle w:val="Prrafodelista"/>
+        <w:numPr>
+          <w:ilvl w:val="0"/>
+          <w:numId w:val="23"/>
+        </w:numPr>
+        <w:spacing w:line="360" w:lineRule="auto"/>
+        <w:jc w:val="both"/>
+        <w:rPr>
+          <w:rFonts w:ascii="Times New Roman" w:hAnsi="Times New Roman" w:cs="Times New Roman"/>
+          <w:sz w:val="24"/>
+          <w:szCs w:val="24"/>
+        </w:rPr>
+      </w:pPr>
+      <w:r>
+        <w:rPr>
+          <w:rFonts w:ascii="Times New Roman" w:hAnsi="Times New Roman" w:cs="Times New Roman"/>
+          <w:sz w:val="24"/>
+          <w:szCs w:val="24"/>
+        </w:rPr>
+        <w:t>Tablero usado con el departamento SAP</w:t>
+      </w:r>
+      <w:r>
+        <w:rPr>
+          <w:rFonts w:ascii="Times New Roman" w:hAnsi="Times New Roman" w:cs="Times New Roman"/>
+          <w:sz w:val="24"/>
+          <w:szCs w:val="24"/>
+        </w:rPr>
+        <w:t xml:space="preserve"> …………………</w:t>
+      </w:r>
+      <w:r>
+        <w:rPr>
+          <w:rFonts w:ascii="Times New Roman" w:hAnsi="Times New Roman" w:cs="Times New Roman"/>
+          <w:sz w:val="24"/>
+          <w:szCs w:val="24"/>
+        </w:rPr>
+        <w:t>……………</w:t>
+      </w:r>
+      <w:proofErr w:type="gramStart"/>
+      <w:r>
+        <w:rPr>
+          <w:rFonts w:ascii="Times New Roman" w:hAnsi="Times New Roman" w:cs="Times New Roman"/>
+          <w:sz w:val="24"/>
+          <w:szCs w:val="24"/>
+        </w:rPr>
+        <w:t>…….</w:t>
+      </w:r>
+      <w:proofErr w:type="gramEnd"/>
+      <w:r>
+        <w:rPr>
+          <w:rFonts w:ascii="Times New Roman" w:hAnsi="Times New Roman" w:cs="Times New Roman"/>
+          <w:sz w:val="24"/>
+          <w:szCs w:val="24"/>
+        </w:rPr>
+        <w:t>.</w:t>
+      </w:r>
+      <w:r>
+        <w:rPr>
+          <w:rFonts w:ascii="Times New Roman" w:hAnsi="Times New Roman" w:cs="Times New Roman"/>
+          <w:sz w:val="24"/>
+          <w:szCs w:val="24"/>
+        </w:rPr>
+        <w:t>……</w:t>
+      </w:r>
+      <w:r>
+        <w:rPr>
+          <w:rFonts w:ascii="Times New Roman" w:hAnsi="Times New Roman" w:cs="Times New Roman"/>
+          <w:sz w:val="24"/>
+          <w:szCs w:val="24"/>
+        </w:rPr>
+        <w:t>…</w:t>
+      </w:r>
+      <w:r>
+        <w:rPr>
+          <w:rFonts w:ascii="Times New Roman" w:hAnsi="Times New Roman" w:cs="Times New Roman"/>
+          <w:sz w:val="24"/>
+          <w:szCs w:val="24"/>
+        </w:rPr>
+        <w:t>?</w:t>
       </w:r>
     </w:p>
     <w:p>
@@ -2712,7 +2760,6 @@
           <w:szCs w:val="32"/>
           <w:u w:val="single"/>
         </w:rPr>
-        <w:lastRenderedPageBreak/>
         <w:t>S</w:t>
       </w:r>
       <w:r>
@@ -2767,25 +2814,7 @@
           <w:sz w:val="24"/>
           <w:szCs w:val="24"/>
         </w:rPr>
-        <w:t xml:space="preserve"> la automatización mencionada se incluye los pasos de almacenamiento de la información, generación de documentos que plasmen la información recolectada y almacenamiento de los documentos generados. El medio por el cual se </w:t>
-      </w:r>
-      <w:proofErr w:type="spellStart"/>
-      <w:r>
-        <w:rPr>
-          <w:rFonts w:ascii="Times New Roman" w:hAnsi="Times New Roman" w:cs="Times New Roman"/>
-          <w:sz w:val="24"/>
-          <w:szCs w:val="24"/>
-        </w:rPr>
-        <w:t>llevo</w:t>
-      </w:r>
-      <w:proofErr w:type="spellEnd"/>
-      <w:r>
-        <w:rPr>
-          <w:rFonts w:ascii="Times New Roman" w:hAnsi="Times New Roman" w:cs="Times New Roman"/>
-          <w:sz w:val="24"/>
-          <w:szCs w:val="24"/>
-        </w:rPr>
-        <w:t xml:space="preserve"> a cabo esta automatización fue a través del desarrollo de 7 aplicaciones en formato móvil, una para cada departamento con el cual se trabajó. La metodología ágil que se aplicó en el desarrollo del proyecto, fue la metodología </w:t>
+        <w:t xml:space="preserve"> la automatización mencionada se incluye los pasos de almacenamiento de la información, generación de documentos que plasmen la información recolectada y almacenamiento de los documentos generados. El medio por el cual se llevo a cabo esta automatización fue a través del desarrollo de 7 aplicaciones en formato móvil, una para cada departamento con el cual se trabajó. La metodología ágil que se aplicó en el desarrollo del proyecto, fue la metodología </w:t>
       </w:r>
       <w:commentRangeStart w:id="1"/>
       <w:r>
@@ -3031,7 +3060,6 @@
           <w:szCs w:val="32"/>
           <w:u w:val="single"/>
         </w:rPr>
-        <w:lastRenderedPageBreak/>
         <w:t>I</w:t>
       </w:r>
       <w:r>
@@ -3959,7 +3987,6 @@
           <w:szCs w:val="32"/>
           <w:u w:val="single"/>
         </w:rPr>
-        <w:lastRenderedPageBreak/>
         <w:t>J</w:t>
       </w:r>
       <w:r>
@@ -4450,13 +4477,13 @@
         <mc:AlternateContent>
           <mc:Choice Requires="wps">
             <w:drawing>
-              <wp:anchor distT="0" distB="0" distL="114300" distR="114300" simplePos="0" relativeHeight="251660288" behindDoc="0" locked="0" layoutInCell="1" allowOverlap="1" wp14:anchorId="27E960BE" wp14:editId="52124429">
+              <wp:anchor distT="0" distB="0" distL="114300" distR="114300" simplePos="0" relativeHeight="251660288" behindDoc="0" locked="0" layoutInCell="1" allowOverlap="1" wp14:anchorId="27E960BE" wp14:editId="5D4E93E0">
                 <wp:simplePos x="0" y="0"/>
                 <wp:positionH relativeFrom="margin">
                   <wp:align>left</wp:align>
                 </wp:positionH>
                 <wp:positionV relativeFrom="paragraph">
-                  <wp:posOffset>1128395</wp:posOffset>
+                  <wp:posOffset>671195</wp:posOffset>
                 </wp:positionV>
                 <wp:extent cx="2007235" cy="635"/>
                 <wp:effectExtent l="0" t="0" r="0" b="0"/>
@@ -4559,7 +4586,7 @@
                 <v:stroke joinstyle="miter"/>
                 <v:path gradientshapeok="t" o:connecttype="rect"/>
               </v:shapetype>
-              <v:shape id="Cuadro de texto 2" o:spid="_x0000_s1026" type="#_x0000_t202" style="position:absolute;left:0;text-align:left;margin-left:0;margin-top:88.85pt;width:158.05pt;height:.05pt;z-index:251660288;visibility:visible;mso-wrap-style:square;mso-wrap-distance-left:9pt;mso-wrap-distance-top:0;mso-wrap-distance-right:9pt;mso-wrap-distance-bottom:0;mso-position-horizontal:left;mso-position-horizontal-relative:margin;mso-position-vertical:absolute;mso-position-vertical-relative:text;v-text-anchor:top" o:gfxdata="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" stroked="f">
+              <v:shape id="Cuadro de texto 2" o:spid="_x0000_s1026" type="#_x0000_t202" style="position:absolute;left:0;text-align:left;margin-left:0;margin-top:52.85pt;width:158.05pt;height:.05pt;z-index:251660288;visibility:visible;mso-wrap-style:square;mso-wrap-distance-left:9pt;mso-wrap-distance-top:0;mso-wrap-distance-right:9pt;mso-wrap-distance-bottom:0;mso-position-horizontal:left;mso-position-horizontal-relative:margin;mso-position-vertical:absolute;mso-position-vertical-relative:text;v-text-anchor:top" o:gfxdata="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" stroked="f">
                 <v:textbox style="mso-fit-shape-to-text:t" inset="0,0,0,0">
                   <w:txbxContent>
                     <w:p>
@@ -4802,7 +4829,6 @@
           <w:szCs w:val="32"/>
           <w:u w:val="single"/>
         </w:rPr>
-        <w:lastRenderedPageBreak/>
         <w:t>O</w:t>
       </w:r>
       <w:r>
@@ -12018,29 +12044,7 @@
           <w:sz w:val="24"/>
           <w:szCs w:val="24"/>
         </w:rPr>
-        <w:t>“</w:t>
-      </w:r>
-      <w:proofErr w:type="spellStart"/>
-      <w:r>
-        <w:rPr>
-          <w:rFonts w:ascii="Times New Roman" w:hAnsi="Times New Roman" w:cs="Times New Roman"/>
-          <w:i/>
-          <w:iCs/>
-          <w:sz w:val="24"/>
-          <w:szCs w:val="24"/>
-        </w:rPr>
-        <w:t>waterfall</w:t>
-      </w:r>
-      <w:proofErr w:type="spellEnd"/>
-      <w:r>
-        <w:rPr>
-          <w:rFonts w:ascii="Times New Roman" w:hAnsi="Times New Roman" w:cs="Times New Roman"/>
-          <w:i/>
-          <w:iCs/>
-          <w:sz w:val="24"/>
-          <w:szCs w:val="24"/>
-        </w:rPr>
-        <w:t xml:space="preserve">” </w:t>
+        <w:t xml:space="preserve">“waterfall” </w:t>
       </w:r>
       <w:r>
         <w:rPr>
@@ -12904,6 +12908,296 @@
         </w:rPr>
         <w:t>La primera parte de la investigación consistió en comprender la industria, a los usuarios, a la empresa y al ambiente laboral de la misma, esto con el fin de diseñar un proyecto que no sea muy disruptivo para los usuarios objetivos.</w:t>
       </w:r>
+      <w:r>
+        <w:t xml:space="preserve"> </w:t>
+      </w:r>
+      <w:r>
+        <w:rPr>
+          <w:rFonts w:ascii="Times New Roman" w:hAnsi="Times New Roman" w:cs="Times New Roman"/>
+          <w:sz w:val="24"/>
+          <w:szCs w:val="24"/>
+        </w:rPr>
+        <w:t>Para poder alcanzar cierta personalización con cada una de las aplicaciones, se trabaj</w:t>
+      </w:r>
+      <w:r>
+        <w:rPr>
+          <w:rFonts w:ascii="Times New Roman" w:hAnsi="Times New Roman" w:cs="Times New Roman"/>
+          <w:sz w:val="24"/>
+          <w:szCs w:val="24"/>
+        </w:rPr>
+        <w:t>ó</w:t>
+      </w:r>
+      <w:r>
+        <w:rPr>
+          <w:rFonts w:ascii="Times New Roman" w:hAnsi="Times New Roman" w:cs="Times New Roman"/>
+          <w:sz w:val="24"/>
+          <w:szCs w:val="24"/>
+        </w:rPr>
+        <w:t xml:space="preserve"> junto a 7 departamentos diferentes, con cada uno de los departamentos se t</w:t>
+      </w:r>
+      <w:r>
+        <w:rPr>
+          <w:rFonts w:ascii="Times New Roman" w:hAnsi="Times New Roman" w:cs="Times New Roman"/>
+          <w:sz w:val="24"/>
+          <w:szCs w:val="24"/>
+        </w:rPr>
+        <w:t>uvo</w:t>
+      </w:r>
+      <w:r>
+        <w:rPr>
+          <w:rFonts w:ascii="Times New Roman" w:hAnsi="Times New Roman" w:cs="Times New Roman"/>
+          <w:sz w:val="24"/>
+          <w:szCs w:val="24"/>
+        </w:rPr>
+        <w:t xml:space="preserve"> una reunión para conocer su forma de trabajar y como una aplicación podría ayudarlos a facilitar su trabajo, posteriormente </w:t>
+      </w:r>
+      <w:r>
+        <w:rPr>
+          <w:rFonts w:ascii="Times New Roman" w:hAnsi="Times New Roman" w:cs="Times New Roman"/>
+          <w:sz w:val="24"/>
+          <w:szCs w:val="24"/>
+        </w:rPr>
+        <w:t>inicie</w:t>
+      </w:r>
+      <w:r>
+        <w:rPr>
+          <w:rFonts w:ascii="Times New Roman" w:hAnsi="Times New Roman" w:cs="Times New Roman"/>
+          <w:sz w:val="24"/>
+          <w:szCs w:val="24"/>
+        </w:rPr>
+        <w:t xml:space="preserve"> el diseño y desarrollo de una aplicación tom</w:t>
+      </w:r>
+      <w:r>
+        <w:rPr>
+          <w:rFonts w:ascii="Times New Roman" w:hAnsi="Times New Roman" w:cs="Times New Roman"/>
+          <w:sz w:val="24"/>
+          <w:szCs w:val="24"/>
+        </w:rPr>
+        <w:t>ando</w:t>
+      </w:r>
+      <w:r>
+        <w:rPr>
+          <w:rFonts w:ascii="Times New Roman" w:hAnsi="Times New Roman" w:cs="Times New Roman"/>
+          <w:sz w:val="24"/>
+          <w:szCs w:val="24"/>
+        </w:rPr>
+        <w:t xml:space="preserve"> las mejores ideas propuestas de las reuniones. </w:t>
+      </w:r>
+      <w:r>
+        <w:rPr>
+          <w:rFonts w:ascii="Times New Roman" w:hAnsi="Times New Roman" w:cs="Times New Roman"/>
+          <w:sz w:val="24"/>
+          <w:szCs w:val="24"/>
+        </w:rPr>
+        <w:t>Diseñe</w:t>
+      </w:r>
+      <w:r>
+        <w:rPr>
+          <w:rFonts w:ascii="Times New Roman" w:hAnsi="Times New Roman" w:cs="Times New Roman"/>
+          <w:sz w:val="24"/>
+          <w:szCs w:val="24"/>
+        </w:rPr>
+        <w:t xml:space="preserve"> una interfaz gráfica estándar para las aplicaciones, para que estas tengan las mismas herramientas y no cambien mucho en su uso. </w:t>
+      </w:r>
+    </w:p>
+    <w:p>
+      <w:pPr>
+        <w:ind w:left="360" w:firstLine="348"/>
+        <w:jc w:val="both"/>
+        <w:rPr>
+          <w:rFonts w:ascii="Times New Roman" w:hAnsi="Times New Roman" w:cs="Times New Roman"/>
+          <w:sz w:val="24"/>
+          <w:szCs w:val="24"/>
+        </w:rPr>
+      </w:pPr>
+      <w:r>
+        <w:rPr>
+          <w:rFonts w:ascii="Times New Roman" w:hAnsi="Times New Roman" w:cs="Times New Roman"/>
+          <w:sz w:val="24"/>
+          <w:szCs w:val="24"/>
+        </w:rPr>
+        <w:t xml:space="preserve">Ya que uno de los propósitos principales es tener un diseño adaptado a la retroalimentación que se obtendrá a través de las pruebas realizadas con los distintos </w:t>
+      </w:r>
+      <w:r>
+        <w:rPr>
+          <w:rFonts w:ascii="Times New Roman" w:hAnsi="Times New Roman" w:cs="Times New Roman"/>
+          <w:sz w:val="24"/>
+          <w:szCs w:val="24"/>
+        </w:rPr>
+        <w:lastRenderedPageBreak/>
+        <w:t>usuarios. Se reali</w:t>
+      </w:r>
+      <w:r>
+        <w:rPr>
+          <w:rFonts w:ascii="Times New Roman" w:hAnsi="Times New Roman" w:cs="Times New Roman"/>
+          <w:sz w:val="24"/>
+          <w:szCs w:val="24"/>
+        </w:rPr>
+        <w:t>zo</w:t>
+      </w:r>
+      <w:r>
+        <w:rPr>
+          <w:rFonts w:ascii="Times New Roman" w:hAnsi="Times New Roman" w:cs="Times New Roman"/>
+          <w:sz w:val="24"/>
+          <w:szCs w:val="24"/>
+        </w:rPr>
+        <w:t xml:space="preserve"> una investigación de campo con las diferentes áreas que involucran la empresa y el aeropuerto, desde cargueros hasta el personal del centro de control de operaciones entre otros puestos. Una de las formas que us</w:t>
+      </w:r>
+      <w:r>
+        <w:rPr>
+          <w:rFonts w:ascii="Times New Roman" w:hAnsi="Times New Roman" w:cs="Times New Roman"/>
+          <w:sz w:val="24"/>
+          <w:szCs w:val="24"/>
+        </w:rPr>
+        <w:t>e</w:t>
+      </w:r>
+      <w:r>
+        <w:rPr>
+          <w:rFonts w:ascii="Times New Roman" w:hAnsi="Times New Roman" w:cs="Times New Roman"/>
+          <w:sz w:val="24"/>
+          <w:szCs w:val="24"/>
+        </w:rPr>
+        <w:t xml:space="preserve"> para que las aplicaciones sean un proceso más simplificado es eliminar todos esos elementos que los mismos operadores de Laats consideran prescindibles u obsoletos del proceso, por ejemplo, información que se suele requerir en ciertos procesos o directamente sub servicios que ya dejaron de tener propósito, la forma que us</w:t>
+      </w:r>
+      <w:r>
+        <w:rPr>
+          <w:rFonts w:ascii="Times New Roman" w:hAnsi="Times New Roman" w:cs="Times New Roman"/>
+          <w:sz w:val="24"/>
+          <w:szCs w:val="24"/>
+        </w:rPr>
+        <w:t>e</w:t>
+      </w:r>
+      <w:r>
+        <w:rPr>
+          <w:rFonts w:ascii="Times New Roman" w:hAnsi="Times New Roman" w:cs="Times New Roman"/>
+          <w:sz w:val="24"/>
+          <w:szCs w:val="24"/>
+        </w:rPr>
+        <w:t xml:space="preserve"> para decidir que puede ser eliminado, </w:t>
+      </w:r>
+      <w:r>
+        <w:rPr>
+          <w:rFonts w:ascii="Times New Roman" w:hAnsi="Times New Roman" w:cs="Times New Roman"/>
+          <w:sz w:val="24"/>
+          <w:szCs w:val="24"/>
+        </w:rPr>
+        <w:t>fue</w:t>
+      </w:r>
+      <w:r>
+        <w:rPr>
+          <w:rFonts w:ascii="Times New Roman" w:hAnsi="Times New Roman" w:cs="Times New Roman"/>
+          <w:sz w:val="24"/>
+          <w:szCs w:val="24"/>
+        </w:rPr>
+        <w:t xml:space="preserve"> reunirme con el personal del departamento revisar su orden de servicio junto con ellos y evaluar todos los servicios que la orden de servicio describe, y discutir con el personal que servicios podrían ser eliminados y porque, </w:t>
+      </w:r>
+      <w:r>
+        <w:rPr>
+          <w:rFonts w:ascii="Times New Roman" w:hAnsi="Times New Roman" w:cs="Times New Roman"/>
+          <w:sz w:val="24"/>
+          <w:szCs w:val="24"/>
+        </w:rPr>
+        <w:t>después consultaba con el</w:t>
+      </w:r>
+      <w:r>
+        <w:rPr>
+          <w:rFonts w:ascii="Times New Roman" w:hAnsi="Times New Roman" w:cs="Times New Roman"/>
+          <w:sz w:val="24"/>
+          <w:szCs w:val="24"/>
+        </w:rPr>
+        <w:t xml:space="preserve"> departamento de finanzas y de calidad </w:t>
+      </w:r>
+      <w:r>
+        <w:rPr>
+          <w:rFonts w:ascii="Times New Roman" w:hAnsi="Times New Roman" w:cs="Times New Roman"/>
+          <w:sz w:val="24"/>
+          <w:szCs w:val="24"/>
+        </w:rPr>
+        <w:t>y cuando tenía su aprobación los servicios eran eliminados</w:t>
+      </w:r>
+      <w:r>
+        <w:rPr>
+          <w:rFonts w:ascii="Times New Roman" w:hAnsi="Times New Roman" w:cs="Times New Roman"/>
+          <w:sz w:val="24"/>
+          <w:szCs w:val="24"/>
+        </w:rPr>
+        <w:t>.</w:t>
+      </w:r>
+    </w:p>
+    <w:p>
+      <w:pPr>
+        <w:ind w:left="360" w:firstLine="348"/>
+        <w:jc w:val="both"/>
+        <w:rPr>
+          <w:rFonts w:ascii="Times New Roman" w:hAnsi="Times New Roman" w:cs="Times New Roman"/>
+          <w:sz w:val="24"/>
+          <w:szCs w:val="24"/>
+        </w:rPr>
+      </w:pPr>
+      <w:r>
+        <w:rPr>
+          <w:rFonts w:ascii="Times New Roman" w:hAnsi="Times New Roman" w:cs="Times New Roman"/>
+          <w:sz w:val="24"/>
+          <w:szCs w:val="24"/>
+        </w:rPr>
+        <w:t xml:space="preserve">Luego de obtener los resultados de la entrevistas y sesiones de prueba se </w:t>
+      </w:r>
+      <w:r>
+        <w:rPr>
+          <w:rFonts w:ascii="Times New Roman" w:hAnsi="Times New Roman" w:cs="Times New Roman"/>
+          <w:sz w:val="24"/>
+          <w:szCs w:val="24"/>
+        </w:rPr>
+        <w:t>procedió</w:t>
+      </w:r>
+      <w:r>
+        <w:rPr>
+          <w:rFonts w:ascii="Times New Roman" w:hAnsi="Times New Roman" w:cs="Times New Roman"/>
+          <w:sz w:val="24"/>
+          <w:szCs w:val="24"/>
+        </w:rPr>
+        <w:t xml:space="preserve"> a realizar ajustes en las aplicaciones. Y </w:t>
+      </w:r>
+      <w:r>
+        <w:rPr>
+          <w:rFonts w:ascii="Times New Roman" w:hAnsi="Times New Roman" w:cs="Times New Roman"/>
+          <w:sz w:val="24"/>
+          <w:szCs w:val="24"/>
+        </w:rPr>
+        <w:t>posteriormente</w:t>
+      </w:r>
+      <w:r>
+        <w:rPr>
+          <w:rFonts w:ascii="Times New Roman" w:hAnsi="Times New Roman" w:cs="Times New Roman"/>
+          <w:sz w:val="24"/>
+          <w:szCs w:val="24"/>
+        </w:rPr>
+        <w:t xml:space="preserve"> </w:t>
+      </w:r>
+      <w:r>
+        <w:rPr>
+          <w:rFonts w:ascii="Times New Roman" w:hAnsi="Times New Roman" w:cs="Times New Roman"/>
+          <w:sz w:val="24"/>
+          <w:szCs w:val="24"/>
+        </w:rPr>
+        <w:t>tener</w:t>
+      </w:r>
+      <w:r>
+        <w:rPr>
+          <w:rFonts w:ascii="Times New Roman" w:hAnsi="Times New Roman" w:cs="Times New Roman"/>
+          <w:sz w:val="24"/>
+          <w:szCs w:val="24"/>
+        </w:rPr>
+        <w:t xml:space="preserve"> más entrevistas y pruebas con los usuarios de la aplicación, </w:t>
+      </w:r>
+      <w:r>
+        <w:rPr>
+          <w:rFonts w:ascii="Times New Roman" w:hAnsi="Times New Roman" w:cs="Times New Roman"/>
+          <w:sz w:val="24"/>
+          <w:szCs w:val="24"/>
+        </w:rPr>
+        <w:t>para lograr encontrar la mayor conformidad posible.</w:t>
+      </w:r>
     </w:p>
     <w:p>
       <w:pPr>
@@ -12952,13 +13246,172 @@
         <w:jc w:val="both"/>
         <w:rPr>
           <w:rFonts w:ascii="Times New Roman" w:hAnsi="Times New Roman" w:cs="Times New Roman"/>
+          <w:sz w:val="24"/>
+          <w:szCs w:val="24"/>
+        </w:rPr>
+      </w:pPr>
+      <w:r>
+        <w:rPr>
+          <w:rFonts w:ascii="Times New Roman" w:hAnsi="Times New Roman" w:cs="Times New Roman"/>
           <w:b/>
           <w:bCs/>
           <w:sz w:val="28"/>
           <w:szCs w:val="28"/>
         </w:rPr>
-      </w:pPr>
-      <w:r>
+        <w:tab/>
+      </w:r>
+      <w:r>
+        <w:rPr>
+          <w:rFonts w:ascii="Times New Roman" w:hAnsi="Times New Roman" w:cs="Times New Roman"/>
+          <w:sz w:val="24"/>
+          <w:szCs w:val="24"/>
+        </w:rPr>
+        <w:t xml:space="preserve">La toma de decisiones se basó en la información obtenida en la investigación, en mi criterio personal y en la retroalimentación que obtuve de los usuarios durante los distintos periodos de pruebas que realicé. </w:t>
+      </w:r>
+    </w:p>
+    <w:p>
+      <w:pPr>
+        <w:jc w:val="both"/>
+        <w:rPr>
+          <w:rFonts w:ascii="Times New Roman" w:hAnsi="Times New Roman" w:cs="Times New Roman"/>
+          <w:sz w:val="24"/>
+          <w:szCs w:val="24"/>
+        </w:rPr>
+      </w:pPr>
+      <w:r>
+        <w:rPr>
+          <w:rFonts w:ascii="Times New Roman" w:hAnsi="Times New Roman" w:cs="Times New Roman"/>
+          <w:sz w:val="24"/>
+          <w:szCs w:val="24"/>
+        </w:rPr>
+        <w:tab/>
+        <w:t xml:space="preserve">La decisión de desarrollar las aplicaciones con un diseño adaptable fue gracias a la investigación en la que note que el personal de Laats que trabaja en el aeropuerto no suele estar en un solo lugar, usualmente se tienen que mover mucho entre áreas y realizar tareas físicas como empujar o transportar cosas, por lo que necesitarían poder usar la aplicación en cualquier lugar del aeropuerto para poder continuar con normalidad sus trabajos. Eso se tradujo a que la aplicación debía ser capaz de ser usados en celulares, tabletas o computadoras. </w:t>
+      </w:r>
+    </w:p>
+    <w:p>
+      <w:pPr>
+        <w:jc w:val="both"/>
+        <w:rPr>
+          <w:rFonts w:ascii="Times New Roman" w:hAnsi="Times New Roman" w:cs="Times New Roman"/>
+          <w:sz w:val="24"/>
+          <w:szCs w:val="24"/>
+        </w:rPr>
+      </w:pPr>
+      <w:r>
+        <w:rPr>
+          <w:rFonts w:ascii="Times New Roman" w:hAnsi="Times New Roman" w:cs="Times New Roman"/>
+          <w:sz w:val="24"/>
+          <w:szCs w:val="24"/>
+        </w:rPr>
+        <w:tab/>
+        <w:t xml:space="preserve">El diseño de las interfaces del programa se basaron en cómo se vería un programa de oficina común, esto porque note que mucho del personal ya se encontraba familiarizado con este tipo de programas, aunque aproveche la interfaz a mi favor en otro sentido, específicamente con los colores, todas las aplicaciones comparten un mismo color predominante, un gris sobrio el cual no es molesto a la vista, pero en los botones, logos, títulos y otros elementos </w:t>
+      </w:r>
+      <w:r>
+        <w:rPr>
+          <w:rFonts w:ascii="Times New Roman" w:hAnsi="Times New Roman" w:cs="Times New Roman"/>
+          <w:sz w:val="24"/>
+          <w:szCs w:val="24"/>
+        </w:rPr>
+        <w:t>en</w:t>
+      </w:r>
+      <w:r>
+        <w:rPr>
+          <w:rFonts w:ascii="Times New Roman" w:hAnsi="Times New Roman" w:cs="Times New Roman"/>
+          <w:sz w:val="24"/>
+          <w:szCs w:val="24"/>
+        </w:rPr>
+        <w:t xml:space="preserve"> pantalla tienen un propio color por aplicación, las siete aplicaciones poseen un propio color que las diferencian, </w:t>
+      </w:r>
+      <w:r>
+        <w:rPr>
+          <w:rFonts w:ascii="Times New Roman" w:hAnsi="Times New Roman" w:cs="Times New Roman"/>
+          <w:sz w:val="24"/>
+          <w:szCs w:val="24"/>
+        </w:rPr>
+        <w:t xml:space="preserve">esto porque cada aplicación esta destinada a servir al personal del departamento para el cual fue creada pero el personal de los distintos departamentos suelen mezclarse durante sus actividades diarias, por lo que es común mezclar trabajos, así que si cada departamento es capaz de reconocer el color de su aplicación la probabilidad que usen una aplicación no perteneciente a su departamento se reduce. </w:t>
+      </w:r>
+    </w:p>
+    <w:p>
+      <w:pPr>
+        <w:jc w:val="both"/>
+        <w:rPr>
+          <w:rFonts w:ascii="Times New Roman" w:hAnsi="Times New Roman" w:cs="Times New Roman"/>
+          <w:sz w:val="24"/>
+          <w:szCs w:val="24"/>
+        </w:rPr>
+      </w:pPr>
+      <w:r>
+        <w:rPr>
+          <w:rFonts w:ascii="Times New Roman" w:hAnsi="Times New Roman" w:cs="Times New Roman"/>
+          <w:sz w:val="24"/>
+          <w:szCs w:val="24"/>
+        </w:rPr>
+        <w:lastRenderedPageBreak/>
+        <w:tab/>
+        <w:t>Respecto a otros elementos del diseño de la interacción humano computadora aplicado, si bien en un inicio considere un diseño el cual tuviera la menor cantidad de botones posibles y funcionara mas a base de movimientos, note que el personal de Laats que trabaja en el aeropuerto no está muy familiarizado con este tipo de aplicaciones, de hecho hay muchos que no son buenos con la tecnología, Examine como interactuaban con la red social Instagram la cual usa mucho movimientos</w:t>
+      </w:r>
+      <w:r>
+        <w:rPr>
+          <w:rFonts w:ascii="Times New Roman" w:hAnsi="Times New Roman" w:cs="Times New Roman"/>
+          <w:sz w:val="24"/>
+          <w:szCs w:val="24"/>
+        </w:rPr>
+        <w:t xml:space="preserve"> y botones</w:t>
+      </w:r>
+      <w:r>
+        <w:rPr>
+          <w:rFonts w:ascii="Times New Roman" w:hAnsi="Times New Roman" w:cs="Times New Roman"/>
+          <w:sz w:val="24"/>
+          <w:szCs w:val="24"/>
+        </w:rPr>
+        <w:t xml:space="preserve"> para moverse en ella, pero la mayoría de usuarios no comprendían el concepto con facilidad, entonces al final opte </w:t>
+      </w:r>
+      <w:r>
+        <w:rPr>
+          <w:rFonts w:ascii="Times New Roman" w:hAnsi="Times New Roman" w:cs="Times New Roman"/>
+          <w:sz w:val="24"/>
+          <w:szCs w:val="24"/>
+        </w:rPr>
+        <w:t xml:space="preserve">como forma de moverse por la aplicación </w:t>
+      </w:r>
+      <w:r>
+        <w:rPr>
+          <w:rFonts w:ascii="Times New Roman" w:hAnsi="Times New Roman" w:cs="Times New Roman"/>
+          <w:sz w:val="24"/>
+          <w:szCs w:val="24"/>
+        </w:rPr>
+        <w:t xml:space="preserve">botones grandes y auto explicativos </w:t>
+      </w:r>
+      <w:r>
+        <w:rPr>
+          <w:rFonts w:ascii="Times New Roman" w:hAnsi="Times New Roman" w:cs="Times New Roman"/>
+          <w:sz w:val="24"/>
+          <w:szCs w:val="24"/>
+        </w:rPr>
+        <w:t xml:space="preserve">los cual resulto en algo </w:t>
+      </w:r>
+      <w:proofErr w:type="spellStart"/>
+      <w:r>
+        <w:rPr>
+          <w:rFonts w:ascii="Times New Roman" w:hAnsi="Times New Roman" w:cs="Times New Roman"/>
+          <w:sz w:val="24"/>
+          <w:szCs w:val="24"/>
+        </w:rPr>
+        <w:t>mas</w:t>
+      </w:r>
+      <w:proofErr w:type="spellEnd"/>
+      <w:r>
+        <w:rPr>
+          <w:rFonts w:ascii="Times New Roman" w:hAnsi="Times New Roman" w:cs="Times New Roman"/>
+          <w:sz w:val="24"/>
+          <w:szCs w:val="24"/>
+        </w:rPr>
+        <w:t xml:space="preserve"> orgánico para ellos. </w:t>
+      </w:r>
+    </w:p>
+    <w:p>
+      <w:pPr>
+        <w:jc w:val="both"/>
         <w:rPr>
           <w:rFonts w:ascii="Times New Roman" w:hAnsi="Times New Roman" w:cs="Times New Roman"/>
           <w:b/>
@@ -12966,12 +13419,8 @@
           <w:sz w:val="28"/>
           <w:szCs w:val="28"/>
         </w:rPr>
-        <w:tab/>
-      </w:r>
-    </w:p>
-    <w:p>
-      <w:pPr>
-        <w:jc w:val="both"/>
+      </w:pPr>
+      <w:r>
         <w:rPr>
           <w:rFonts w:ascii="Times New Roman" w:hAnsi="Times New Roman" w:cs="Times New Roman"/>
           <w:b/>
@@ -12979,15 +13428,6 @@
           <w:sz w:val="28"/>
           <w:szCs w:val="28"/>
         </w:rPr>
-      </w:pPr>
-      <w:r>
-        <w:rPr>
-          <w:rFonts w:ascii="Times New Roman" w:hAnsi="Times New Roman" w:cs="Times New Roman"/>
-          <w:b/>
-          <w:bCs/>
-          <w:sz w:val="28"/>
-          <w:szCs w:val="28"/>
-        </w:rPr>
         <w:t xml:space="preserve">Metodología ágil aplicada </w:t>
       </w:r>
     </w:p>
@@ -13007,7 +13447,6 @@
           <w:sz w:val="24"/>
           <w:szCs w:val="24"/>
         </w:rPr>
-        <w:lastRenderedPageBreak/>
         <w:t>La metodología ágil aplicada</w:t>
       </w:r>
       <w:r>
@@ -13496,6 +13935,17 @@
     </w:p>
     <w:p>
       <w:pPr>
+        <w:ind w:left="360"/>
+        <w:jc w:val="both"/>
+        <w:rPr>
+          <w:rFonts w:ascii="Times New Roman" w:hAnsi="Times New Roman" w:cs="Times New Roman"/>
+          <w:sz w:val="24"/>
+          <w:szCs w:val="24"/>
+        </w:rPr>
+      </w:pPr>
+    </w:p>
+    <w:p>
+      <w:pPr>
         <w:ind w:firstLine="360"/>
         <w:jc w:val="both"/>
         <w:rPr>
@@ -13506,6 +13956,270 @@
       </w:pPr>
       <w:r>
         <w:rPr>
+          <w:noProof/>
+        </w:rPr>
+        <w:lastRenderedPageBreak/>
+        <mc:AlternateContent>
+          <mc:Choice Requires="wps">
+            <w:drawing>
+              <wp:anchor distT="0" distB="0" distL="114300" distR="114300" simplePos="0" relativeHeight="251685888" behindDoc="1" locked="0" layoutInCell="1" allowOverlap="1" wp14:anchorId="6AE26B9F" wp14:editId="779629A1">
+                <wp:simplePos x="0" y="0"/>
+                <wp:positionH relativeFrom="margin">
+                  <wp:align>center</wp:align>
+                </wp:positionH>
+                <wp:positionV relativeFrom="paragraph">
+                  <wp:posOffset>4366895</wp:posOffset>
+                </wp:positionV>
+                <wp:extent cx="6441440" cy="635"/>
+                <wp:effectExtent l="0" t="0" r="0" b="0"/>
+                <wp:wrapTight wrapText="bothSides">
+                  <wp:wrapPolygon edited="0">
+                    <wp:start x="0" y="0"/>
+                    <wp:lineTo x="0" y="20057"/>
+                    <wp:lineTo x="21528" y="20057"/>
+                    <wp:lineTo x="21528" y="0"/>
+                    <wp:lineTo x="0" y="0"/>
+                  </wp:wrapPolygon>
+                </wp:wrapTight>
+                <wp:docPr id="9" name="Cuadro de texto 9"/>
+                <wp:cNvGraphicFramePr/>
+                <a:graphic xmlns:a="http://schemas.openxmlformats.org/drawingml/2006/main">
+                  <a:graphicData uri="http://schemas.microsoft.com/office/word/2010/wordprocessingShape">
+                    <wps:wsp>
+                      <wps:cNvSpPr txBox="1"/>
+                      <wps:spPr>
+                        <a:xfrm>
+                          <a:off x="0" y="0"/>
+                          <a:ext cx="6441440" cy="635"/>
+                        </a:xfrm>
+                        <a:prstGeom prst="rect">
+                          <a:avLst/>
+                        </a:prstGeom>
+                        <a:solidFill>
+                          <a:prstClr val="white"/>
+                        </a:solidFill>
+                        <a:ln>
+                          <a:noFill/>
+                        </a:ln>
+                      </wps:spPr>
+                      <wps:txbx>
+                        <w:txbxContent>
+                          <w:p>
+                            <w:pPr>
+                              <w:pStyle w:val="Descripcin"/>
+                              <w:rPr>
+                                <w:noProof/>
+                                <w:color w:val="auto"/>
+                              </w:rPr>
+                            </w:pPr>
+                            <w:r>
+                              <w:rPr>
+                                <w:color w:val="auto"/>
+                              </w:rPr>
+                              <w:t xml:space="preserve">Ilustración </w:t>
+                            </w:r>
+                            <w:r>
+                              <w:rPr>
+                                <w:color w:val="auto"/>
+                              </w:rPr>
+                              <w:fldChar w:fldCharType="begin"/>
+                            </w:r>
+                            <w:r>
+                              <w:rPr>
+                                <w:color w:val="auto"/>
+                              </w:rPr>
+                              <w:instrText xml:space="preserve"> SEQ Ilustración \* ARABIC </w:instrText>
+                            </w:r>
+                            <w:r>
+                              <w:rPr>
+                                <w:color w:val="auto"/>
+                              </w:rPr>
+                              <w:fldChar w:fldCharType="separate"/>
+                            </w:r>
+                            <w:r>
+                              <w:rPr>
+                                <w:noProof/>
+                                <w:color w:val="auto"/>
+                              </w:rPr>
+                              <w:t>7</w:t>
+                            </w:r>
+                            <w:r>
+                              <w:rPr>
+                                <w:color w:val="auto"/>
+                              </w:rPr>
+                              <w:fldChar w:fldCharType="end"/>
+                            </w:r>
+                            <w:r>
+                              <w:rPr>
+                                <w:color w:val="auto"/>
+                              </w:rPr>
+                              <w:t xml:space="preserve"> - </w:t>
+                            </w:r>
+                            <w:bookmarkStart w:id="5" w:name="_Hlk82546679"/>
+                            <w:r>
+                              <w:rPr>
+                                <w:color w:val="auto"/>
+                              </w:rPr>
+                              <w:t>Tablero usado con el departamento SAP</w:t>
+                            </w:r>
+                            <w:bookmarkEnd w:id="5"/>
+                          </w:p>
+                        </w:txbxContent>
+                      </wps:txbx>
+                      <wps:bodyPr rot="0" spcFirstLastPara="0" vertOverflow="overflow" horzOverflow="overflow" vert="horz" wrap="square" lIns="0" tIns="0" rIns="0" bIns="0" numCol="1" spcCol="0" rtlCol="0" fromWordArt="0" anchor="t" anchorCtr="0" forceAA="0" compatLnSpc="1">
+                        <a:prstTxWarp prst="textNoShape">
+                          <a:avLst/>
+                        </a:prstTxWarp>
+                        <a:spAutoFit/>
+                      </wps:bodyPr>
+                    </wps:wsp>
+                  </a:graphicData>
+                </a:graphic>
+              </wp:anchor>
+            </w:drawing>
+          </mc:Choice>
+          <mc:Fallback>
+            <w:pict>
+              <v:shape w14:anchorId="6AE26B9F" id="Cuadro de texto 9" o:spid="_x0000_s1032" type="#_x0000_t202" style="position:absolute;left:0;text-align:left;margin-left:0;margin-top:343.85pt;width:507.2pt;height:.05pt;z-index:-251630592;visibility:visible;mso-wrap-style:square;mso-wrap-distance-left:9pt;mso-wrap-distance-top:0;mso-wrap-distance-right:9pt;mso-wrap-distance-bottom:0;mso-position-horizontal:center;mso-position-horizontal-relative:margin;mso-position-vertical:absolute;mso-position-vertical-relative:text;v-text-anchor:top" o:gfxdata="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" stroked="f">
+                <v:textbox style="mso-fit-shape-to-text:t" inset="0,0,0,0">
+                  <w:txbxContent>
+                    <w:p>
+                      <w:pPr>
+                        <w:pStyle w:val="Descripcin"/>
+                        <w:rPr>
+                          <w:noProof/>
+                          <w:color w:val="auto"/>
+                        </w:rPr>
+                      </w:pPr>
+                      <w:r>
+                        <w:rPr>
+                          <w:color w:val="auto"/>
+                        </w:rPr>
+                        <w:t xml:space="preserve">Ilustración </w:t>
+                      </w:r>
+                      <w:r>
+                        <w:rPr>
+                          <w:color w:val="auto"/>
+                        </w:rPr>
+                        <w:fldChar w:fldCharType="begin"/>
+                      </w:r>
+                      <w:r>
+                        <w:rPr>
+                          <w:color w:val="auto"/>
+                        </w:rPr>
+                        <w:instrText xml:space="preserve"> SEQ Ilustración \* ARABIC </w:instrText>
+                      </w:r>
+                      <w:r>
+                        <w:rPr>
+                          <w:color w:val="auto"/>
+                        </w:rPr>
+                        <w:fldChar w:fldCharType="separate"/>
+                      </w:r>
+                      <w:r>
+                        <w:rPr>
+                          <w:noProof/>
+                          <w:color w:val="auto"/>
+                        </w:rPr>
+                        <w:t>7</w:t>
+                      </w:r>
+                      <w:r>
+                        <w:rPr>
+                          <w:color w:val="auto"/>
+                        </w:rPr>
+                        <w:fldChar w:fldCharType="end"/>
+                      </w:r>
+                      <w:r>
+                        <w:rPr>
+                          <w:color w:val="auto"/>
+                        </w:rPr>
+                        <w:t xml:space="preserve"> - </w:t>
+                      </w:r>
+                      <w:bookmarkStart w:id="6" w:name="_Hlk82546679"/>
+                      <w:r>
+                        <w:rPr>
+                          <w:color w:val="auto"/>
+                        </w:rPr>
+                        <w:t>Tablero usado con el departamento SAP</w:t>
+                      </w:r>
+                      <w:bookmarkEnd w:id="6"/>
+                    </w:p>
+                  </w:txbxContent>
+                </v:textbox>
+                <w10:wrap type="tight" anchorx="margin"/>
+              </v:shape>
+            </w:pict>
+          </mc:Fallback>
+        </mc:AlternateContent>
+      </w:r>
+      <w:r>
+        <w:rPr>
+          <w:noProof/>
+        </w:rPr>
+        <w:drawing>
+          <wp:anchor distT="0" distB="0" distL="114300" distR="114300" simplePos="0" relativeHeight="251683840" behindDoc="1" locked="0" layoutInCell="1" allowOverlap="1" wp14:anchorId="1AB15B05" wp14:editId="45CDB2C9">
+            <wp:simplePos x="0" y="0"/>
+            <wp:positionH relativeFrom="margin">
+              <wp:posOffset>-413385</wp:posOffset>
+            </wp:positionH>
+            <wp:positionV relativeFrom="paragraph">
+              <wp:posOffset>1300480</wp:posOffset>
+            </wp:positionV>
+            <wp:extent cx="6899910" cy="3009900"/>
+            <wp:effectExtent l="0" t="0" r="9525" b="1905"/>
+            <wp:wrapSquare wrapText="bothSides"/>
+            <wp:docPr id="8" name="Imagen 8"/>
+            <wp:cNvGraphicFramePr>
+              <a:graphicFrameLocks xmlns:a="http://schemas.openxmlformats.org/drawingml/2006/main" noChangeAspect="1"/>
+            </wp:cNvGraphicFramePr>
+            <a:graphic xmlns:a="http://schemas.openxmlformats.org/drawingml/2006/main">
+              <a:graphicData uri="http://schemas.openxmlformats.org/drawingml/2006/picture">
+                <pic:pic xmlns:pic="http://schemas.openxmlformats.org/drawingml/2006/picture">
+                  <pic:nvPicPr>
+                    <pic:cNvPr id="1" name=""/>
+                    <pic:cNvPicPr/>
+                  </pic:nvPicPr>
+                  <pic:blipFill rotWithShape="1">
+                    <a:blip r:embed="rId19" cstate="print">
+                      <a:extLst>
+                        <a:ext uri="{28A0092B-C50C-407E-A947-70E740481C1C}">
+                          <a14:useLocalDpi xmlns:a14="http://schemas.microsoft.com/office/drawing/2010/main" val="0"/>
+                        </a:ext>
+                      </a:extLst>
+                    </a:blip>
+                    <a:srcRect t="12070" b="10381"/>
+                    <a:stretch/>
+                  </pic:blipFill>
+                  <pic:spPr bwMode="auto">
+                    <a:xfrm>
+                      <a:off x="0" y="0"/>
+                      <a:ext cx="6899910" cy="3009900"/>
+                    </a:xfrm>
+                    <a:prstGeom prst="rect">
+                      <a:avLst/>
+                    </a:prstGeom>
+                    <a:ln>
+                      <a:noFill/>
+                    </a:ln>
+                    <a:extLst>
+                      <a:ext uri="{53640926-AAD7-44D8-BBD7-CCE9431645EC}">
+                        <a14:shadowObscured xmlns:a14="http://schemas.microsoft.com/office/drawing/2010/main"/>
+                      </a:ext>
+                    </a:extLst>
+                  </pic:spPr>
+                </pic:pic>
+              </a:graphicData>
+            </a:graphic>
+            <wp14:sizeRelH relativeFrom="margin">
+              <wp14:pctWidth>0</wp14:pctWidth>
+            </wp14:sizeRelH>
+            <wp14:sizeRelV relativeFrom="margin">
+              <wp14:pctHeight>0</wp14:pctHeight>
+            </wp14:sizeRelV>
+          </wp:anchor>
+        </w:drawing>
+      </w:r>
+      <w:r>
+        <w:rPr>
           <w:rFonts w:ascii="Times New Roman" w:hAnsi="Times New Roman" w:cs="Times New Roman"/>
           <w:sz w:val="24"/>
           <w:szCs w:val="24"/>
@@ -13686,13 +14400,6 @@
     <w:p>
       <w:pPr>
         <w:jc w:val="both"/>
-        <w:rPr>
-          <w:rFonts w:ascii="Times New Roman" w:hAnsi="Times New Roman" w:cs="Times New Roman"/>
-          <w:sz w:val="24"/>
-          <w:szCs w:val="24"/>
-        </w:rPr>
-      </w:pPr>
-      <w:r>
         <w:rPr>
           <w:rFonts w:ascii="Times New Roman" w:hAnsi="Times New Roman" w:cs="Times New Roman"/>
           <w:b/>
@@ -13700,43 +14407,293 @@
           <w:sz w:val="28"/>
           <w:szCs w:val="28"/>
         </w:rPr>
-        <w:t>NEXT</w:t>
-      </w:r>
-    </w:p>
-    <w:p>
-      <w:pPr>
-        <w:jc w:val="both"/>
-        <w:rPr>
-          <w:rFonts w:ascii="Times New Roman" w:hAnsi="Times New Roman" w:cs="Times New Roman"/>
-          <w:sz w:val="24"/>
-          <w:szCs w:val="24"/>
-        </w:rPr>
-      </w:pPr>
-      <w:r>
-        <w:rPr>
-          <w:rFonts w:ascii="Times New Roman" w:hAnsi="Times New Roman" w:cs="Times New Roman"/>
-          <w:sz w:val="24"/>
-          <w:szCs w:val="24"/>
-        </w:rPr>
-        <w:t xml:space="preserve">Para el proceso de diseño estoy conociendo a fondo la forma de trabajar actual de los procesos que voy a automatizar, esto con el fin de lograr diseñar una aplicación que para los operadores de Laats no se sienta como un cambio disruptivo a su forma normal de trabajar sino como una evolución. </w:t>
-      </w:r>
-    </w:p>
-    <w:p>
-      <w:pPr>
-        <w:jc w:val="both"/>
-        <w:rPr>
-          <w:rFonts w:ascii="Times New Roman" w:hAnsi="Times New Roman" w:cs="Times New Roman"/>
-          <w:sz w:val="24"/>
-          <w:szCs w:val="24"/>
-        </w:rPr>
-      </w:pPr>
-      <w:r>
-        <w:rPr>
-          <w:rFonts w:ascii="Times New Roman" w:hAnsi="Times New Roman" w:cs="Times New Roman"/>
-          <w:sz w:val="24"/>
-          <w:szCs w:val="24"/>
-        </w:rPr>
-        <w:t>Si bien los 7 departamentos almacenan información diferente la forma en que la recopilan y almacenan es la misma, en el lapso de una semana van llenando unos documentos conocidos como “ordenes de servicios” estos documentos están destinados a registrar la información válida para su departamento, por ejemplo con el arribo de un vuelo común de pasajeros comerciales, el departamento de CCO registrarían en su orden de servicio información como a qué hora arribó el vuelo, el tipo de descanso que hará el avión en el aeropuerto (si el avión se quedara todo un día o solo estará unas horas) entre otras categorías. Para el mismo vuelo el departamento de SAP tendría que registrar si le brindaron a algún pasajero servicios como</w:t>
+      </w:pPr>
+      <w:r>
+        <w:rPr>
+          <w:rFonts w:ascii="Times New Roman" w:hAnsi="Times New Roman" w:cs="Times New Roman"/>
+          <w:b/>
+          <w:bCs/>
+          <w:sz w:val="28"/>
+          <w:szCs w:val="28"/>
+        </w:rPr>
+        <w:t>Motor de desarrollo</w:t>
+      </w:r>
+    </w:p>
+    <w:p>
+      <w:pPr>
+        <w:jc w:val="both"/>
+        <w:rPr>
+          <w:rFonts w:ascii="Times New Roman" w:hAnsi="Times New Roman" w:cs="Times New Roman"/>
+          <w:sz w:val="24"/>
+          <w:szCs w:val="24"/>
+        </w:rPr>
+      </w:pPr>
+      <w:r>
+        <w:rPr>
+          <w:rFonts w:ascii="Times New Roman" w:hAnsi="Times New Roman" w:cs="Times New Roman"/>
+          <w:b/>
+          <w:bCs/>
+          <w:sz w:val="28"/>
+          <w:szCs w:val="28"/>
+        </w:rPr>
+        <w:tab/>
+      </w:r>
+      <w:r>
+        <w:rPr>
+          <w:rFonts w:ascii="Times New Roman" w:hAnsi="Times New Roman" w:cs="Times New Roman"/>
+          <w:sz w:val="24"/>
+          <w:szCs w:val="24"/>
+        </w:rPr>
+        <w:t xml:space="preserve">El motor de desarrollo usado fue Power apps, esto debió a diversos factores, primero el gerente del departamento de calidad de Laats tenia algunas pruebas de lo que quería lograr realizadas en este motor por lo que él, el departamento de finanzas y varios usuarios del personal de Laats conocían bien los elementos propios del motor lo cual permitía que el periodo de adaptación fuera menor. </w:t>
+      </w:r>
+    </w:p>
+    <w:p>
+      <w:pPr>
+        <w:jc w:val="both"/>
+        <w:rPr>
+          <w:rFonts w:ascii="Times New Roman" w:hAnsi="Times New Roman" w:cs="Times New Roman"/>
+          <w:sz w:val="24"/>
+          <w:szCs w:val="24"/>
+        </w:rPr>
+      </w:pPr>
+      <w:r>
+        <w:rPr>
+          <w:rFonts w:ascii="Times New Roman" w:hAnsi="Times New Roman" w:cs="Times New Roman"/>
+          <w:sz w:val="24"/>
+          <w:szCs w:val="24"/>
+        </w:rPr>
+        <w:tab/>
+        <w:t>Segundo</w:t>
+      </w:r>
+      <w:r>
+        <w:rPr>
+          <w:rFonts w:ascii="Times New Roman" w:hAnsi="Times New Roman" w:cs="Times New Roman"/>
+          <w:sz w:val="24"/>
+          <w:szCs w:val="24"/>
+        </w:rPr>
+        <w:t>,</w:t>
+      </w:r>
+      <w:r>
+        <w:rPr>
+          <w:rFonts w:ascii="Times New Roman" w:hAnsi="Times New Roman" w:cs="Times New Roman"/>
+          <w:sz w:val="24"/>
+          <w:szCs w:val="24"/>
+        </w:rPr>
+        <w:t xml:space="preserve"> este motor está pensado para usarse en ambientes compartidos, lo que quiero decir con esto es que las aplicaciones generadas en el motor son capaces de compartirse y repartirse fácilmente con el resto del personal</w:t>
+      </w:r>
+      <w:r>
+        <w:rPr>
+          <w:rFonts w:ascii="Times New Roman" w:hAnsi="Times New Roman" w:cs="Times New Roman"/>
+          <w:sz w:val="24"/>
+          <w:szCs w:val="24"/>
+        </w:rPr>
+        <w:t xml:space="preserve">, sin que estos necesariamente pertenezcan a un mismo departamento. </w:t>
+      </w:r>
+    </w:p>
+    <w:p>
+      <w:pPr>
+        <w:jc w:val="both"/>
+        <w:rPr>
+          <w:rFonts w:ascii="Times New Roman" w:hAnsi="Times New Roman" w:cs="Times New Roman"/>
+          <w:sz w:val="24"/>
+          <w:szCs w:val="24"/>
+        </w:rPr>
+      </w:pPr>
+      <w:r>
+        <w:rPr>
+          <w:rFonts w:ascii="Times New Roman" w:hAnsi="Times New Roman" w:cs="Times New Roman"/>
+          <w:sz w:val="24"/>
+          <w:szCs w:val="24"/>
+        </w:rPr>
+        <w:tab/>
+        <w:t xml:space="preserve">Tercero, el manejo de permisos es muy cómodo en este motor, tenia la capacidad de asignar un permiso a todo un grupo de usuarios fácilmente y segmentándolos para solo dejarlos ver con sus usuarios de la empresa las aplicaciones a las cuales si tenían permiso. </w:t>
+      </w:r>
+    </w:p>
+    <w:p>
+      <w:pPr>
+        <w:jc w:val="both"/>
+        <w:rPr>
+          <w:rFonts w:ascii="Times New Roman" w:hAnsi="Times New Roman" w:cs="Times New Roman"/>
+          <w:sz w:val="24"/>
+          <w:szCs w:val="24"/>
+        </w:rPr>
+      </w:pPr>
+      <w:r>
+        <w:rPr>
+          <w:rFonts w:ascii="Times New Roman" w:hAnsi="Times New Roman" w:cs="Times New Roman"/>
+          <w:sz w:val="24"/>
+          <w:szCs w:val="24"/>
+        </w:rPr>
+        <w:tab/>
+      </w:r>
+      <w:r>
+        <w:rPr>
+          <w:rFonts w:ascii="Times New Roman" w:hAnsi="Times New Roman" w:cs="Times New Roman"/>
+          <w:sz w:val="24"/>
+          <w:szCs w:val="24"/>
+        </w:rPr>
+        <w:t>Finalmente,</w:t>
+      </w:r>
+      <w:r>
+        <w:rPr>
+          <w:rFonts w:ascii="Times New Roman" w:hAnsi="Times New Roman" w:cs="Times New Roman"/>
+          <w:sz w:val="24"/>
+          <w:szCs w:val="24"/>
+        </w:rPr>
+        <w:t xml:space="preserve"> las otras herramientas que ofrecía el ambiente de Office 365 me eran de gran utilidad para cumplir los objetivos del proyecto, pues por ejemplo el departamento de finanzas ya manejaba listados de SharePoint antes del comienzo del proyecto, unir estar </w:t>
+      </w:r>
+      <w:r>
+        <w:rPr>
+          <w:rFonts w:ascii="Times New Roman" w:hAnsi="Times New Roman" w:cs="Times New Roman"/>
+          <w:sz w:val="24"/>
+          <w:szCs w:val="24"/>
+        </w:rPr>
+        <w:lastRenderedPageBreak/>
+        <w:t>plataforma con power apps en una tarea sencilla</w:t>
+      </w:r>
+      <w:r>
+        <w:rPr>
+          <w:rFonts w:ascii="Times New Roman" w:hAnsi="Times New Roman" w:cs="Times New Roman"/>
+          <w:sz w:val="24"/>
+          <w:szCs w:val="24"/>
+        </w:rPr>
+        <w:t xml:space="preserve"> puesto que power apps usa el lenguaje de programación power </w:t>
+      </w:r>
+      <w:proofErr w:type="spellStart"/>
+      <w:r>
+        <w:rPr>
+          <w:rFonts w:ascii="Times New Roman" w:hAnsi="Times New Roman" w:cs="Times New Roman"/>
+          <w:sz w:val="24"/>
+          <w:szCs w:val="24"/>
+        </w:rPr>
+        <w:t>fx</w:t>
+      </w:r>
+      <w:proofErr w:type="spellEnd"/>
+      <w:r>
+        <w:rPr>
+          <w:rFonts w:ascii="Times New Roman" w:hAnsi="Times New Roman" w:cs="Times New Roman"/>
+          <w:sz w:val="24"/>
+          <w:szCs w:val="24"/>
+        </w:rPr>
+        <w:t>, un lenguaje creado con Microsoft el cual tiene la facilidad de trasladar la información creada en el mismo a Excel o SharePoint. S</w:t>
+      </w:r>
+      <w:r>
+        <w:rPr>
+          <w:rFonts w:ascii="Times New Roman" w:hAnsi="Times New Roman" w:cs="Times New Roman"/>
+          <w:sz w:val="24"/>
+          <w:szCs w:val="24"/>
+        </w:rPr>
+        <w:t xml:space="preserve">eguir usando estas interfaces y ecosistema con mis usuarios objetivos permitió que la curva de aprendizaje para ellos fuera menor. </w:t>
+      </w:r>
+    </w:p>
+    <w:p>
+      <w:pPr>
+        <w:jc w:val="both"/>
+        <w:rPr>
+          <w:rFonts w:ascii="Times New Roman" w:hAnsi="Times New Roman" w:cs="Times New Roman"/>
+          <w:b/>
+          <w:bCs/>
+          <w:sz w:val="32"/>
+          <w:szCs w:val="32"/>
+        </w:rPr>
+      </w:pPr>
+      <w:r>
+        <w:rPr>
+          <w:rFonts w:ascii="Times New Roman" w:hAnsi="Times New Roman" w:cs="Times New Roman"/>
+          <w:b/>
+          <w:bCs/>
+          <w:sz w:val="32"/>
+          <w:szCs w:val="32"/>
+        </w:rPr>
+        <w:t>Desarrollo</w:t>
+      </w:r>
+    </w:p>
+    <w:p>
+      <w:pPr>
+        <w:jc w:val="both"/>
+        <w:rPr>
+          <w:rFonts w:ascii="Times New Roman" w:hAnsi="Times New Roman" w:cs="Times New Roman"/>
+          <w:sz w:val="24"/>
+          <w:szCs w:val="24"/>
+        </w:rPr>
+      </w:pPr>
+      <w:r>
+        <w:rPr>
+          <w:rFonts w:ascii="Times New Roman" w:hAnsi="Times New Roman" w:cs="Times New Roman"/>
+          <w:sz w:val="24"/>
+          <w:szCs w:val="24"/>
+        </w:rPr>
+        <w:tab/>
+        <w:t>Tras la investigación y la primera recolección de feedback terminada proseguí a desarrollar las aplicaciones, repartí el trabajo de desarrollar las 7 aplicación con una metodología tipo “</w:t>
+      </w:r>
+      <w:r>
+        <w:rPr>
+          <w:rFonts w:ascii="Times New Roman" w:hAnsi="Times New Roman" w:cs="Times New Roman"/>
+          <w:i/>
+          <w:iCs/>
+          <w:sz w:val="24"/>
+          <w:szCs w:val="24"/>
+        </w:rPr>
+        <w:t xml:space="preserve">waterfall” </w:t>
+      </w:r>
+      <w:r>
+        <w:rPr>
+          <w:rFonts w:ascii="Times New Roman" w:hAnsi="Times New Roman" w:cs="Times New Roman"/>
+          <w:sz w:val="24"/>
+          <w:szCs w:val="24"/>
+        </w:rPr>
+        <w:t xml:space="preserve">comenzaba a desarrollar la primera y hasta la fin de la misma proseguía con la siguiente, </w:t>
+      </w:r>
+      <w:r>
+        <w:rPr>
+          <w:rFonts w:ascii="Times New Roman" w:hAnsi="Times New Roman" w:cs="Times New Roman"/>
+          <w:sz w:val="24"/>
+          <w:szCs w:val="24"/>
+        </w:rPr>
+        <w:t>siempre comenzaba con el frontend de la aplicación, pues al ser la parte con la que el usuario interactúa directamente mientras antes pudiera conseguir retroalimentación mejor, se usó un diseño similar en todas las aplicaciones, los principales cambios se debieron a necesidades específicas de los departamentos, por ejemplo un acceso rápido a algún servicio muy utilizado o información necesaria de conocer especifica de un servicio.</w:t>
+      </w:r>
+    </w:p>
+    <w:p>
+      <w:pPr>
+        <w:jc w:val="both"/>
+        <w:rPr>
+          <w:rFonts w:ascii="Times New Roman" w:hAnsi="Times New Roman" w:cs="Times New Roman"/>
+          <w:sz w:val="24"/>
+          <w:szCs w:val="24"/>
+        </w:rPr>
+      </w:pPr>
+      <w:r>
+        <w:rPr>
+          <w:rFonts w:ascii="Times New Roman" w:hAnsi="Times New Roman" w:cs="Times New Roman"/>
+          <w:sz w:val="24"/>
+          <w:szCs w:val="24"/>
+        </w:rPr>
+        <w:tab/>
+        <w:t xml:space="preserve">La siguiente etapa consistía en el backend, primero desarrollaba el modelo del documento final usando HTML y CSS, una vez acabado </w:t>
+      </w:r>
+      <w:r>
+        <w:rPr>
+          <w:rFonts w:ascii="Times New Roman" w:hAnsi="Times New Roman" w:cs="Times New Roman"/>
+          <w:sz w:val="24"/>
+          <w:szCs w:val="24"/>
+        </w:rPr>
+        <w:t xml:space="preserve">lo asignaba a una variable ubicada en el botón de finalización de la aplicación, </w:t>
+      </w:r>
+      <w:r>
+        <w:rPr>
+          <w:rFonts w:ascii="Times New Roman" w:hAnsi="Times New Roman" w:cs="Times New Roman"/>
+          <w:sz w:val="24"/>
+          <w:szCs w:val="24"/>
+        </w:rPr>
+        <w:t>tomaba partes del HTML creado y l</w:t>
+      </w:r>
+      <w:r>
+        <w:rPr>
+          <w:rFonts w:ascii="Times New Roman" w:hAnsi="Times New Roman" w:cs="Times New Roman"/>
+          <w:sz w:val="24"/>
+          <w:szCs w:val="24"/>
+        </w:rPr>
+        <w:t>o</w:t>
       </w:r>
       <w:r>
         <w:rPr>
@@ -13752,141 +14709,151 @@
           <w:sz w:val="24"/>
           <w:szCs w:val="24"/>
         </w:rPr>
-        <w:t xml:space="preserve">silla de ruedas o traslado de maletas y el departamento de SEC tendría que </w:t>
-      </w:r>
-      <w:r>
-        <w:rPr>
-          <w:rFonts w:ascii="Times New Roman" w:hAnsi="Times New Roman" w:cs="Times New Roman"/>
-          <w:sz w:val="24"/>
-          <w:szCs w:val="24"/>
-        </w:rPr>
-        <w:br/>
-        <w:t xml:space="preserve">registrar a qué horas iniciaron y terminaron sus protocolos de seguridad, para este tipo de vuelo los departamentos de CGO, Manto y PSX no participarían ya que están destinados para </w:t>
-      </w:r>
-      <w:r>
-        <w:rPr>
-          <w:rFonts w:ascii="Times New Roman" w:hAnsi="Times New Roman" w:cs="Times New Roman"/>
-          <w:sz w:val="24"/>
-          <w:szCs w:val="24"/>
-        </w:rPr>
-        <w:lastRenderedPageBreak/>
-        <w:t xml:space="preserve">vuelos de carga, ni tampoco el departamento de FBO porque está destinado para vuelos privados, pero si trasladamos este mismo ejemplo a un vuelo de carga o uno privado el concepto seria el mismo. Los operadores de las diferentes áreas registrarían en las ordenes de servicio la información validad para el vuelo que están recibiendo. Una vez acabada la semana toman todas las órdenes de servicios que hicieron (todas estas órdenes tienen un formato igual, exceptuando la de Manto) y se las entregan a los trabajadores designados a revisarlas, escanearlas y subir las copias en un formato digital en una carpeta que las almacena en un servidor en la nube, para que posteriormente el área de finanzas pueda ver las ordenes ya escaneadas, revisarlas y buscar que todo cuadre. El principal reto que afronta el diseño es que permita a los operadores de Laats usar la aplicación mientras brindan </w:t>
-      </w:r>
-      <w:r>
-        <w:rPr>
-          <w:rFonts w:ascii="Times New Roman" w:hAnsi="Times New Roman" w:cs="Times New Roman"/>
-          <w:sz w:val="24"/>
-          <w:szCs w:val="24"/>
-        </w:rPr>
-        <w:br/>
-        <w:t>el servicio, para eso las aplicaciones se harán para un formato móvil, igualmente el diseño tendrá un proceso lineal en su uso, para que los operadores no tengan que cambiarse entre muchas pantallas y eviten posibles errores, por ultimo las aplicaciones tendrán herramientas prácticas como secciones para verificar la información ingresada o una herramienta para mandar correos con mensajes</w:t>
-      </w:r>
-      <w:r>
-        <w:rPr>
-          <w:rFonts w:ascii="Times New Roman" w:hAnsi="Times New Roman" w:cs="Times New Roman"/>
-          <w:sz w:val="24"/>
-          <w:szCs w:val="24"/>
-        </w:rPr>
-        <w:t xml:space="preserve"> </w:t>
-      </w:r>
-      <w:r>
-        <w:rPr>
-          <w:rFonts w:ascii="Times New Roman" w:hAnsi="Times New Roman" w:cs="Times New Roman"/>
-          <w:sz w:val="24"/>
-          <w:szCs w:val="24"/>
-        </w:rPr>
-        <w:t>personalizados que adjunten el archivo creado.</w:t>
-      </w:r>
-    </w:p>
-    <w:p>
-      <w:pPr>
-        <w:jc w:val="both"/>
-        <w:rPr>
-          <w:rFonts w:ascii="Times New Roman" w:hAnsi="Times New Roman" w:cs="Times New Roman"/>
-          <w:sz w:val="24"/>
-          <w:szCs w:val="24"/>
-        </w:rPr>
-      </w:pPr>
-      <w:r>
-        <w:rPr>
-          <w:rFonts w:ascii="Times New Roman" w:hAnsi="Times New Roman" w:cs="Times New Roman"/>
-          <w:sz w:val="24"/>
-          <w:szCs w:val="24"/>
-        </w:rPr>
-        <w:t xml:space="preserve"> Para poder alcanzar cierta personalización con cada una de las aplicaciones, se trabajará junto a 7 departamentos diferentes, con cada uno de los departamentos se tendrá una reunión para conocer su forma de trabajar y como una aplicación podría ayudarlos a facilitar su trabajo, posteriormente se iniciará el diseño y desarrollo de una aplicación tome las mejores ideas propuestas de las reuniones. Se diseñará una interfaz gráfica estándar para las aplicaciones, para que estas tengan las mismas herramientas y no cambien mucho en su uso. </w:t>
-      </w:r>
-    </w:p>
-    <w:p>
-      <w:pPr>
-        <w:jc w:val="both"/>
-        <w:rPr>
-          <w:rFonts w:ascii="Times New Roman" w:hAnsi="Times New Roman" w:cs="Times New Roman"/>
-          <w:sz w:val="24"/>
-          <w:szCs w:val="24"/>
-        </w:rPr>
-      </w:pPr>
-      <w:r>
-        <w:rPr>
-          <w:rFonts w:ascii="Times New Roman" w:hAnsi="Times New Roman" w:cs="Times New Roman"/>
-          <w:sz w:val="24"/>
-          <w:szCs w:val="24"/>
-        </w:rPr>
-        <w:t xml:space="preserve">Ya que uno de los propósitos principales es tener un diseño adaptado a la retroalimentación que se obtendrá a través de las pruebas realizadas con los distintos usuarios. Se realizará una investigación de campo con las diferentes áreas que involucran la empresa y el aeropuerto, desde cargueros hasta el personal del centro de control de operaciones entre otros puestos. Una de las formas que usare para que las aplicaciones sean un proceso más simplificado es eliminar todos esos elementos que los mismos operadores de Laats consideran prescindibles u obsoletos del proceso, por ejemplo, información que se suele requerir en ciertos </w:t>
-      </w:r>
-      <w:r>
-        <w:rPr>
-          <w:rFonts w:ascii="Times New Roman" w:hAnsi="Times New Roman" w:cs="Times New Roman"/>
-          <w:sz w:val="24"/>
-          <w:szCs w:val="24"/>
-        </w:rPr>
-        <w:br/>
-        <w:t xml:space="preserve">procesos o directamente sub servicios que ya dejaron de tener propósito, la forma que usare para decidir que puede ser eliminado, será reunirme con el personal del departamento revisar su orden de servicio junto con ellos y evaluar todos los servicios que la orden de servicio describe, y discutir con el personal que servicios podrían ser eliminados y porque, si el departamento de finanzas y de calidad lo aprueban los servicios serán eliminados del proceso. </w:t>
-      </w:r>
-    </w:p>
-    <w:p>
-      <w:pPr>
-        <w:jc w:val="both"/>
-        <w:rPr>
-          <w:rFonts w:ascii="Times New Roman" w:hAnsi="Times New Roman" w:cs="Times New Roman"/>
-          <w:sz w:val="24"/>
-          <w:szCs w:val="24"/>
-        </w:rPr>
-      </w:pPr>
-      <w:r>
-        <w:rPr>
-          <w:rFonts w:ascii="Times New Roman" w:hAnsi="Times New Roman" w:cs="Times New Roman"/>
-          <w:sz w:val="24"/>
-          <w:szCs w:val="24"/>
-        </w:rPr>
-        <w:t xml:space="preserve">Luego de obtener los resultados de la entrevistas y sesiones de prueba se procederá a realizar ajustes en las aplicaciones. Y nuevamente se tendrán más entrevistas y pruebas con los usuarios de la aplicación, hasta que ellos queden conformes con las aplicaciones realizadas, la metodología de Kanban me será útil para agilizar este proceso. </w:t>
-      </w:r>
-    </w:p>
-    <w:p>
-      <w:pPr>
-        <w:jc w:val="both"/>
-        <w:rPr>
-          <w:rFonts w:ascii="Times New Roman" w:hAnsi="Times New Roman" w:cs="Times New Roman"/>
-          <w:sz w:val="24"/>
-          <w:szCs w:val="24"/>
-        </w:rPr>
-      </w:pPr>
-      <w:r>
-        <w:rPr>
-          <w:rFonts w:ascii="Times New Roman" w:hAnsi="Times New Roman" w:cs="Times New Roman"/>
-          <w:sz w:val="24"/>
-          <w:szCs w:val="24"/>
-        </w:rPr>
-        <w:t xml:space="preserve">Estas aplicaciones generaran automáticamente documentos que se crearan en base a la información ingresada por el usuario, estos documentos se almacenaran automáticamente y quedara a disposición del usuario para que puedan ser consultados, enviados o presentados. Recopilaran varios tipos de datos, entre los que podemos encontrar clientes (aerolíneas), </w:t>
-      </w:r>
-      <w:r>
-        <w:rPr>
-          <w:rFonts w:ascii="Times New Roman" w:hAnsi="Times New Roman" w:cs="Times New Roman"/>
-          <w:sz w:val="24"/>
-          <w:szCs w:val="24"/>
-        </w:rPr>
-        <w:lastRenderedPageBreak/>
-        <w:t>matriculas de las aeronaves, números de vuelos, hora de arribo y salida de un vuelo, etc.... estos datos se almacenaran en diferentes bases de datos las cuales estarán a disposición del departamento de finanzas, esto con el fin de eliminar el proceso actual de recopilación de información. Se verificará con el departamento de finanzas que los documentos emitidos sean funcionales para ellos y si fuera necesario se realizarán los cambios que ellos soliciten.</w:t>
-      </w:r>
+        <w:t>repartía</w:t>
+      </w:r>
+      <w:r>
+        <w:rPr>
+          <w:rFonts w:ascii="Times New Roman" w:hAnsi="Times New Roman" w:cs="Times New Roman"/>
+          <w:sz w:val="24"/>
+          <w:szCs w:val="24"/>
+        </w:rPr>
+        <w:t xml:space="preserve"> por las diferentes pantallas de la aplicación, </w:t>
+      </w:r>
+      <w:r>
+        <w:rPr>
+          <w:rFonts w:ascii="Times New Roman" w:hAnsi="Times New Roman" w:cs="Times New Roman"/>
+          <w:sz w:val="24"/>
+          <w:szCs w:val="24"/>
+        </w:rPr>
+        <w:t xml:space="preserve">en esas pantallas tomada la información recolectada por los elementos de la aplicación como droplist o inputs e ingresaba esa información a las partes extraídas del documento HTML, esas partes eran ingresadas en otras variable y esas variables eran devueltas a la ultima variable que ya completaba el documento HTML solo con los servicios que habían sido llenados durante el proceso. </w:t>
+      </w:r>
+    </w:p>
+    <w:p>
+      <w:pPr>
+        <w:jc w:val="both"/>
+        <w:rPr>
+          <w:rFonts w:ascii="Times New Roman" w:hAnsi="Times New Roman" w:cs="Times New Roman"/>
+          <w:sz w:val="24"/>
+          <w:szCs w:val="24"/>
+        </w:rPr>
+      </w:pPr>
+      <w:r>
+        <w:rPr>
+          <w:rFonts w:ascii="Times New Roman" w:hAnsi="Times New Roman" w:cs="Times New Roman"/>
+          <w:sz w:val="24"/>
+          <w:szCs w:val="24"/>
+        </w:rPr>
+        <w:tab/>
+        <w:t xml:space="preserve">Luego procedía a configurar las conexiones con las aplicaciones auxiliares, primero realizaba un </w:t>
+      </w:r>
+      <w:r>
+        <w:rPr>
+          <w:rFonts w:ascii="Times New Roman" w:hAnsi="Times New Roman" w:cs="Times New Roman"/>
+          <w:i/>
+          <w:iCs/>
+          <w:sz w:val="24"/>
+          <w:szCs w:val="24"/>
+        </w:rPr>
+        <w:t xml:space="preserve">ForAll </w:t>
+      </w:r>
+      <w:r>
+        <w:rPr>
+          <w:rFonts w:ascii="Times New Roman" w:hAnsi="Times New Roman" w:cs="Times New Roman"/>
+          <w:sz w:val="24"/>
+          <w:szCs w:val="24"/>
+        </w:rPr>
+        <w:t xml:space="preserve">(instrucción para recorrer todos los elementos de algo) para recorrer todos los elementos recolectados de una colección </w:t>
+      </w:r>
+      <w:r>
+        <w:rPr>
+          <w:rFonts w:ascii="Times New Roman" w:hAnsi="Times New Roman" w:cs="Times New Roman"/>
+          <w:sz w:val="24"/>
+          <w:szCs w:val="24"/>
+        </w:rPr>
+        <w:t xml:space="preserve">de datos </w:t>
+      </w:r>
+      <w:r>
+        <w:rPr>
+          <w:rFonts w:ascii="Times New Roman" w:hAnsi="Times New Roman" w:cs="Times New Roman"/>
+          <w:sz w:val="24"/>
+          <w:szCs w:val="24"/>
+        </w:rPr>
+        <w:t>creada al inicio del proceso de uso, la colección tiene el propósito de recolectar todos los datos de los servicios que se vayan ingresando durante el uso de la aplicación, con todos los datos extraídos estos eran enviados a una base de datos creada en SharePoint la cual almacena todos esos datos extraídos, aparte de almacena</w:t>
+      </w:r>
+      <w:r>
+        <w:rPr>
+          <w:rFonts w:ascii="Times New Roman" w:hAnsi="Times New Roman" w:cs="Times New Roman"/>
+          <w:sz w:val="24"/>
+          <w:szCs w:val="24"/>
+        </w:rPr>
+        <w:t>r</w:t>
+      </w:r>
+      <w:r>
+        <w:rPr>
+          <w:rFonts w:ascii="Times New Roman" w:hAnsi="Times New Roman" w:cs="Times New Roman"/>
+          <w:sz w:val="24"/>
+          <w:szCs w:val="24"/>
+        </w:rPr>
+        <w:t xml:space="preserve"> el documento HTML creado en una carpeta correspondiente usando instrucciones pre creadas en Power automate (herramienta para automatizar</w:t>
+      </w:r>
+      <w:r>
+        <w:rPr>
+          <w:rFonts w:ascii="Times New Roman" w:hAnsi="Times New Roman" w:cs="Times New Roman"/>
+          <w:sz w:val="24"/>
+          <w:szCs w:val="24"/>
+        </w:rPr>
+        <w:t xml:space="preserve">), finalmente en SharePoint se convierte la base de datos en un archivo de Excel que se proporcionaba al departamento de finanzas para su uso en un formato útil para ellos. </w:t>
+      </w:r>
+    </w:p>
+    <w:p>
+      <w:pPr>
+        <w:jc w:val="both"/>
+        <w:rPr>
+          <w:rFonts w:ascii="Times New Roman" w:hAnsi="Times New Roman" w:cs="Times New Roman"/>
+          <w:sz w:val="24"/>
+          <w:szCs w:val="24"/>
+        </w:rPr>
+      </w:pPr>
+    </w:p>
+    <w:p>
+      <w:pPr>
+        <w:jc w:val="both"/>
+        <w:rPr>
+          <w:rFonts w:ascii="Times New Roman" w:hAnsi="Times New Roman" w:cs="Times New Roman"/>
+          <w:sz w:val="24"/>
+          <w:szCs w:val="24"/>
+        </w:rPr>
+      </w:pPr>
+    </w:p>
+    <w:p>
+      <w:pPr>
+        <w:jc w:val="both"/>
+        <w:rPr>
+          <w:rFonts w:ascii="Times New Roman" w:hAnsi="Times New Roman" w:cs="Times New Roman"/>
+          <w:sz w:val="24"/>
+          <w:szCs w:val="24"/>
+        </w:rPr>
+      </w:pPr>
+    </w:p>
+    <w:p>
+      <w:pPr>
+        <w:jc w:val="both"/>
+        <w:rPr>
+          <w:rFonts w:ascii="Times New Roman" w:hAnsi="Times New Roman" w:cs="Times New Roman"/>
+          <w:sz w:val="24"/>
+          <w:szCs w:val="24"/>
+        </w:rPr>
+      </w:pPr>
+    </w:p>
+    <w:p>
+      <w:pPr>
+        <w:jc w:val="both"/>
+        <w:rPr>
+          <w:rFonts w:ascii="Times New Roman" w:hAnsi="Times New Roman" w:cs="Times New Roman"/>
+          <w:sz w:val="24"/>
+          <w:szCs w:val="24"/>
+        </w:rPr>
+      </w:pPr>
     </w:p>
     <w:p>
       <w:pPr>
@@ -13909,6 +14876,7 @@
           <w:szCs w:val="32"/>
           <w:u w:val="single"/>
         </w:rPr>
+        <w:lastRenderedPageBreak/>
         <w:t>D</w:t>
       </w:r>
       <w:r>
@@ -13925,6 +14893,131 @@
     </w:p>
     <w:p>
       <w:pPr>
+        <w:jc w:val="both"/>
+        <w:rPr>
+          <w:rFonts w:ascii="Times New Roman" w:hAnsi="Times New Roman" w:cs="Times New Roman"/>
+          <w:sz w:val="24"/>
+          <w:szCs w:val="24"/>
+        </w:rPr>
+      </w:pPr>
+      <w:r>
+        <w:rPr>
+          <w:rFonts w:ascii="Times New Roman" w:hAnsi="Times New Roman" w:cs="Times New Roman"/>
+          <w:sz w:val="24"/>
+          <w:szCs w:val="24"/>
+        </w:rPr>
+        <w:t>Si bien los 7 departamentos almacenan información diferente la forma en que la recopilan y almacenan es la misma, en el lapso de una semana van llenando unos documentos conocidos como “ordenes de servicios” estos documentos están destinados a registrar la información válida para su departamento, por ejemplo con el arribo de un vuelo común de pasajeros comerciales, el departamento de CCO registrarían en su orden de servicio información como a qué hora arribó el vuelo, el tipo de descanso que hará el avión en el aeropuerto (si el avión se quedara todo un día o solo estará unas horas) entre otras categorías.</w:t>
+      </w:r>
+      <w:r>
+        <w:rPr>
+          <w:rFonts w:ascii="Times New Roman" w:hAnsi="Times New Roman" w:cs="Times New Roman"/>
+          <w:sz w:val="24"/>
+          <w:szCs w:val="24"/>
+        </w:rPr>
+        <w:t xml:space="preserve"> </w:t>
+      </w:r>
+      <w:r>
+        <w:rPr>
+          <w:rFonts w:ascii="Times New Roman" w:hAnsi="Times New Roman" w:cs="Times New Roman"/>
+          <w:sz w:val="24"/>
+          <w:szCs w:val="24"/>
+        </w:rPr>
+        <w:t>Para el mismo vuelo el departamento de SAP tendría que registrar si le brindaron a algún pasajero servicios como</w:t>
+      </w:r>
+      <w:r>
+        <w:rPr>
+          <w:rFonts w:ascii="Times New Roman" w:hAnsi="Times New Roman" w:cs="Times New Roman"/>
+          <w:sz w:val="24"/>
+          <w:szCs w:val="24"/>
+        </w:rPr>
+        <w:t xml:space="preserve"> </w:t>
+      </w:r>
+      <w:r>
+        <w:rPr>
+          <w:rFonts w:ascii="Times New Roman" w:hAnsi="Times New Roman" w:cs="Times New Roman"/>
+          <w:sz w:val="24"/>
+          <w:szCs w:val="24"/>
+        </w:rPr>
+        <w:t>silla de ruedas o traslado de maletas y el departamento de SEC tendría</w:t>
+      </w:r>
+      <w:r>
+        <w:rPr>
+          <w:rFonts w:ascii="Times New Roman" w:hAnsi="Times New Roman" w:cs="Times New Roman"/>
+          <w:sz w:val="24"/>
+          <w:szCs w:val="24"/>
+        </w:rPr>
+        <w:t xml:space="preserve"> </w:t>
+      </w:r>
+      <w:r>
+        <w:rPr>
+          <w:rFonts w:ascii="Times New Roman" w:hAnsi="Times New Roman" w:cs="Times New Roman"/>
+          <w:sz w:val="24"/>
+          <w:szCs w:val="24"/>
+        </w:rPr>
+        <w:t xml:space="preserve">que </w:t>
+      </w:r>
+      <w:r>
+        <w:rPr>
+          <w:rFonts w:ascii="Times New Roman" w:hAnsi="Times New Roman" w:cs="Times New Roman"/>
+          <w:sz w:val="24"/>
+          <w:szCs w:val="24"/>
+        </w:rPr>
+        <w:br/>
+        <w:t>registrar a qué horas iniciaron y terminaron sus protocolos de seguridad, para este tipo de vuelo los departamentos de CGO, Manto y PSX no participarían ya que están destinados para</w:t>
+      </w:r>
+      <w:r>
+        <w:rPr>
+          <w:rFonts w:ascii="Times New Roman" w:hAnsi="Times New Roman" w:cs="Times New Roman"/>
+          <w:sz w:val="24"/>
+          <w:szCs w:val="24"/>
+        </w:rPr>
+        <w:t xml:space="preserve"> </w:t>
+      </w:r>
+      <w:r>
+        <w:rPr>
+          <w:rFonts w:ascii="Times New Roman" w:hAnsi="Times New Roman" w:cs="Times New Roman"/>
+          <w:sz w:val="24"/>
+          <w:szCs w:val="24"/>
+        </w:rPr>
+        <w:t xml:space="preserve">vuelos de carga, ni tampoco el departamento de FBO porque está destinado para vuelos privados, pero si trasladamos este mismo ejemplo a un vuelo de carga o uno privado el concepto seria el mismo. Los operadores de las diferentes áreas registrarían en las ordenes de servicio la información validad para el vuelo que están recibiendo. Una vez acabada la semana toman todas las órdenes de servicios que hicieron (todas estas órdenes tienen un formato igual, exceptuando la de Manto) y se las entregan a los trabajadores designados a revisarlas, escanearlas y subir las copias en un formato digital en una carpeta que las almacena en un servidor en la nube, para que posteriormente el área de finanzas pueda ver las ordenes ya escaneadas, revisarlas y buscar que todo cuadre. El principal reto que afronta el diseño es que permita a los operadores de Laats usar la aplicación mientras brindan </w:t>
+      </w:r>
+      <w:r>
+        <w:rPr>
+          <w:rFonts w:ascii="Times New Roman" w:hAnsi="Times New Roman" w:cs="Times New Roman"/>
+          <w:sz w:val="24"/>
+          <w:szCs w:val="24"/>
+        </w:rPr>
+        <w:br/>
+        <w:t>el servicio, para eso las aplicaciones se harán para un formato móvil, igualmente el diseño tendrá un proceso lineal en su uso, para que los operadores no tengan que cambiarse entre muchas pantallas y eviten posibles errores, por ultimo las aplicaciones tendrán herramientas prácticas como secciones para verificar la información ingresada o una herramienta para mandar correos con mensajes</w:t>
+      </w:r>
+      <w:r>
+        <w:rPr>
+          <w:rFonts w:ascii="Times New Roman" w:hAnsi="Times New Roman" w:cs="Times New Roman"/>
+          <w:sz w:val="24"/>
+          <w:szCs w:val="24"/>
+        </w:rPr>
+        <w:t xml:space="preserve"> </w:t>
+      </w:r>
+      <w:r>
+        <w:rPr>
+          <w:rFonts w:ascii="Times New Roman" w:hAnsi="Times New Roman" w:cs="Times New Roman"/>
+          <w:sz w:val="24"/>
+          <w:szCs w:val="24"/>
+        </w:rPr>
+        <w:t>personalizados que adjunten el archivo creado.</w:t>
+      </w:r>
+    </w:p>
+    <w:p>
+      <w:pPr>
+        <w:rPr>
+          <w:rFonts w:ascii="Times New Roman" w:hAnsi="Times New Roman" w:cs="Times New Roman"/>
+          <w:sz w:val="24"/>
+          <w:szCs w:val="24"/>
+        </w:rPr>
+      </w:pPr>
+    </w:p>
+    <w:p>
+      <w:pPr>
         <w:jc w:val="center"/>
         <w:rPr>
           <w:rFonts w:ascii="Times New Roman" w:hAnsi="Times New Roman" w:cs="Times New Roman"/>
@@ -13984,6 +15077,122 @@
     </w:p>
     <w:p>
       <w:pPr>
+        <w:pStyle w:val="Prrafodelista"/>
+        <w:numPr>
+          <w:ilvl w:val="0"/>
+          <w:numId w:val="30"/>
+        </w:numPr>
+        <w:jc w:val="both"/>
+        <w:rPr>
+          <w:rFonts w:ascii="Times New Roman" w:hAnsi="Times New Roman" w:cs="Times New Roman"/>
+          <w:sz w:val="24"/>
+          <w:szCs w:val="24"/>
+        </w:rPr>
+      </w:pPr>
+      <w:r>
+        <w:rPr>
+          <w:rFonts w:ascii="Times New Roman" w:hAnsi="Times New Roman" w:cs="Times New Roman"/>
+          <w:sz w:val="24"/>
+          <w:szCs w:val="24"/>
+        </w:rPr>
+        <w:t xml:space="preserve">Para que la tecnología pueda ser capaz de adaptarse a una industria es necesario comprender como funciona la industria desde dientes ángulos. La industria como un todo, los trabajadores que conforman esa industria, los clientes que la consumen y su enfoque son esos ángulos. </w:t>
+      </w:r>
+    </w:p>
+    <w:p>
+      <w:pPr>
+        <w:pStyle w:val="Prrafodelista"/>
+        <w:jc w:val="both"/>
+        <w:rPr>
+          <w:rFonts w:ascii="Times New Roman" w:hAnsi="Times New Roman" w:cs="Times New Roman"/>
+          <w:sz w:val="24"/>
+          <w:szCs w:val="24"/>
+        </w:rPr>
+      </w:pPr>
+    </w:p>
+    <w:p>
+      <w:pPr>
+        <w:pStyle w:val="Prrafodelista"/>
+        <w:numPr>
+          <w:ilvl w:val="0"/>
+          <w:numId w:val="30"/>
+        </w:numPr>
+        <w:jc w:val="both"/>
+        <w:rPr>
+          <w:rFonts w:ascii="Times New Roman" w:hAnsi="Times New Roman" w:cs="Times New Roman"/>
+          <w:sz w:val="24"/>
+          <w:szCs w:val="24"/>
+        </w:rPr>
+      </w:pPr>
+      <w:r>
+        <w:rPr>
+          <w:rFonts w:ascii="Times New Roman" w:hAnsi="Times New Roman" w:cs="Times New Roman"/>
+          <w:sz w:val="24"/>
+          <w:szCs w:val="24"/>
+        </w:rPr>
+        <w:t xml:space="preserve">Es posible automatizar el proceso de recolección de datos en las operaciones áreas. </w:t>
+      </w:r>
+    </w:p>
+    <w:p>
+      <w:pPr>
+        <w:pStyle w:val="Prrafodelista"/>
+        <w:rPr>
+          <w:rFonts w:ascii="Times New Roman" w:hAnsi="Times New Roman" w:cs="Times New Roman"/>
+          <w:sz w:val="24"/>
+          <w:szCs w:val="24"/>
+        </w:rPr>
+      </w:pPr>
+    </w:p>
+    <w:p>
+      <w:pPr>
+        <w:pStyle w:val="Prrafodelista"/>
+        <w:jc w:val="both"/>
+        <w:rPr>
+          <w:rFonts w:ascii="Times New Roman" w:hAnsi="Times New Roman" w:cs="Times New Roman"/>
+          <w:sz w:val="24"/>
+          <w:szCs w:val="24"/>
+        </w:rPr>
+      </w:pPr>
+    </w:p>
+    <w:p>
+      <w:pPr>
+        <w:pStyle w:val="Prrafodelista"/>
+        <w:numPr>
+          <w:ilvl w:val="0"/>
+          <w:numId w:val="30"/>
+        </w:numPr>
+        <w:jc w:val="both"/>
+        <w:rPr>
+          <w:rFonts w:ascii="Times New Roman" w:hAnsi="Times New Roman" w:cs="Times New Roman"/>
+          <w:sz w:val="24"/>
+          <w:szCs w:val="24"/>
+        </w:rPr>
+      </w:pPr>
+      <w:r>
+        <w:rPr>
+          <w:rFonts w:ascii="Times New Roman" w:hAnsi="Times New Roman" w:cs="Times New Roman"/>
+          <w:sz w:val="24"/>
+          <w:szCs w:val="24"/>
+        </w:rPr>
+        <w:t xml:space="preserve">Es posible aplicar automatización y nuevas tecnologías a la industria aeroportuaria. </w:t>
+      </w:r>
+    </w:p>
+    <w:p>
+      <w:pPr>
+        <w:pStyle w:val="Prrafodelista"/>
+        <w:numPr>
+          <w:ilvl w:val="0"/>
+          <w:numId w:val="30"/>
+        </w:numPr>
+        <w:jc w:val="both"/>
+        <w:rPr>
+          <w:rFonts w:ascii="Times New Roman" w:hAnsi="Times New Roman" w:cs="Times New Roman"/>
+          <w:sz w:val="24"/>
+          <w:szCs w:val="24"/>
+        </w:rPr>
+      </w:pPr>
+    </w:p>
+    <w:p>
+      <w:pPr>
         <w:jc w:val="center"/>
         <w:rPr>
           <w:rFonts w:ascii="Times New Roman" w:hAnsi="Times New Roman" w:cs="Times New Roman"/>
@@ -14003,6 +15212,7 @@
           <w:szCs w:val="32"/>
           <w:u w:val="single"/>
         </w:rPr>
+        <w:lastRenderedPageBreak/>
         <w:t>R</w:t>
       </w:r>
       <w:r>
@@ -14461,7 +15671,7 @@
         </w:rPr>
         <w:t xml:space="preserve"> </w:t>
       </w:r>
-      <w:hyperlink r:id="rId19" w:history="1">
+      <w:hyperlink r:id="rId20" w:history="1">
         <w:r>
           <w:rPr>
             <w:rStyle w:val="Hipervnculo"/>
@@ -14668,7 +15878,7 @@
         </w:rPr>
         <w:t xml:space="preserve">Extraído de: </w:t>
       </w:r>
-      <w:hyperlink r:id="rId20" w:history="1">
+      <w:hyperlink r:id="rId21" w:history="1">
         <w:r>
           <w:rPr>
             <w:rStyle w:val="Hipervnculo"/>
@@ -14726,7 +15936,7 @@
         </w:rPr>
         <w:t xml:space="preserve"> Extraído de: </w:t>
       </w:r>
-      <w:hyperlink r:id="rId21" w:history="1">
+      <w:hyperlink r:id="rId22" w:history="1">
         <w:r>
           <w:rPr>
             <w:rStyle w:val="Hipervnculo"/>
@@ -14802,7 +16012,7 @@
         </w:rPr>
         <w:t xml:space="preserve">do de: </w:t>
       </w:r>
-      <w:hyperlink r:id="rId22" w:history="1">
+      <w:hyperlink r:id="rId23" w:history="1">
         <w:r>
           <w:rPr>
             <w:rStyle w:val="Hipervnculo"/>
@@ -15802,6 +17012,119 @@
     </w:lvl>
   </w:abstractNum>
   <w:abstractNum w:abstractNumId="6" w15:restartNumberingAfterBreak="0">
+    <w:nsid w:val="1A85162D"/>
+    <w:multiLevelType w:val="hybridMultilevel"/>
+    <w:tmpl w:val="08842FFC"/>
+    <w:lvl w:ilvl="0" w:tplc="100A0001">
+      <w:start w:val="1"/>
+      <w:numFmt w:val="bullet"/>
+      <w:lvlText w:val=""/>
+      <w:lvlJc w:val="left"/>
+      <w:pPr>
+        <w:ind w:left="720" w:hanging="360"/>
+      </w:pPr>
+      <w:rPr>
+        <w:rFonts w:ascii="Symbol" w:hAnsi="Symbol" w:hint="default"/>
+      </w:rPr>
+    </w:lvl>
+    <w:lvl w:ilvl="1" w:tplc="100A0003" w:tentative="1">
+      <w:start w:val="1"/>
+      <w:numFmt w:val="bullet"/>
+      <w:lvlText w:val="o"/>
+      <w:lvlJc w:val="left"/>
+      <w:pPr>
+        <w:ind w:left="1440" w:hanging="360"/>
+      </w:pPr>
+      <w:rPr>
+        <w:rFonts w:ascii="Courier New" w:hAnsi="Courier New" w:cs="Courier New" w:hint="default"/>
+      </w:rPr>
+    </w:lvl>
+    <w:lvl w:ilvl="2" w:tplc="100A0005" w:tentative="1">
+      <w:start w:val="1"/>
+      <w:numFmt w:val="bullet"/>
+      <w:lvlText w:val=""/>
+      <w:lvlJc w:val="left"/>
+      <w:pPr>
+        <w:ind w:left="2160" w:hanging="360"/>
+      </w:pPr>
+      <w:rPr>
+        <w:rFonts w:ascii="Wingdings" w:hAnsi="Wingdings" w:hint="default"/>
+      </w:rPr>
+    </w:lvl>
+    <w:lvl w:ilvl="3" w:tplc="100A0001" w:tentative="1">
+      <w:start w:val="1"/>
+      <w:numFmt w:val="bullet"/>
+      <w:lvlText w:val=""/>
+      <w:lvlJc w:val="left"/>
+      <w:pPr>
+        <w:ind w:left="2880" w:hanging="360"/>
+      </w:pPr>
+      <w:rPr>
+        <w:rFonts w:ascii="Symbol" w:hAnsi="Symbol" w:hint="default"/>
+      </w:rPr>
+    </w:lvl>
+    <w:lvl w:ilvl="4" w:tplc="100A0003" w:tentative="1">
+      <w:start w:val="1"/>
+      <w:numFmt w:val="bullet"/>
+      <w:lvlText w:val="o"/>
+      <w:lvlJc w:val="left"/>
+      <w:pPr>
+        <w:ind w:left="3600" w:hanging="360"/>
+      </w:pPr>
+      <w:rPr>
+        <w:rFonts w:ascii="Courier New" w:hAnsi="Courier New" w:cs="Courier New" w:hint="default"/>
+      </w:rPr>
+    </w:lvl>
+    <w:lvl w:ilvl="5" w:tplc="100A0005" w:tentative="1">
+      <w:start w:val="1"/>
+      <w:numFmt w:val="bullet"/>
+      <w:lvlText w:val=""/>
+      <w:lvlJc w:val="left"/>
+      <w:pPr>
+        <w:ind w:left="4320" w:hanging="360"/>
+      </w:pPr>
+      <w:rPr>
+        <w:rFonts w:ascii="Wingdings" w:hAnsi="Wingdings" w:hint="default"/>
+      </w:rPr>
+    </w:lvl>
+    <w:lvl w:ilvl="6" w:tplc="100A0001" w:tentative="1">
+      <w:start w:val="1"/>
+      <w:numFmt w:val="bullet"/>
+      <w:lvlText w:val=""/>
+      <w:lvlJc w:val="left"/>
+      <w:pPr>
+        <w:ind w:left="5040" w:hanging="360"/>
+      </w:pPr>
+      <w:rPr>
+        <w:rFonts w:ascii="Symbol" w:hAnsi="Symbol" w:hint="default"/>
+      </w:rPr>
+    </w:lvl>
+    <w:lvl w:ilvl="7" w:tplc="100A0003" w:tentative="1">
+      <w:start w:val="1"/>
+      <w:numFmt w:val="bullet"/>
+      <w:lvlText w:val="o"/>
+      <w:lvlJc w:val="left"/>
+      <w:pPr>
+        <w:ind w:left="5760" w:hanging="360"/>
+      </w:pPr>
+      <w:rPr>
+        <w:rFonts w:ascii="Courier New" w:hAnsi="Courier New" w:cs="Courier New" w:hint="default"/>
+      </w:rPr>
+    </w:lvl>
+    <w:lvl w:ilvl="8" w:tplc="100A0005" w:tentative="1">
+      <w:start w:val="1"/>
+      <w:numFmt w:val="bullet"/>
+      <w:lvlText w:val=""/>
+      <w:lvlJc w:val="left"/>
+      <w:pPr>
+        <w:ind w:left="6480" w:hanging="360"/>
+      </w:pPr>
+      <w:rPr>
+        <w:rFonts w:ascii="Wingdings" w:hAnsi="Wingdings" w:hint="default"/>
+      </w:rPr>
+    </w:lvl>
+  </w:abstractNum>
+  <w:abstractNum w:abstractNumId="7" w15:restartNumberingAfterBreak="0">
     <w:nsid w:val="1B2B6E72"/>
     <w:multiLevelType w:val="hybridMultilevel"/>
     <w:tmpl w:val="C958A8DE"/>
@@ -16013,7 +17336,7 @@
       </w:rPr>
     </w:lvl>
   </w:abstractNum>
-  <w:abstractNum w:abstractNumId="7" w15:restartNumberingAfterBreak="0">
+  <w:abstractNum w:abstractNumId="8" w15:restartNumberingAfterBreak="0">
     <w:nsid w:val="1B89201B"/>
     <w:multiLevelType w:val="hybridMultilevel"/>
     <w:tmpl w:val="9524F4B8"/>
@@ -16128,7 +17451,7 @@
       </w:rPr>
     </w:lvl>
   </w:abstractNum>
-  <w:abstractNum w:abstractNumId="8" w15:restartNumberingAfterBreak="0">
+  <w:abstractNum w:abstractNumId="9" w15:restartNumberingAfterBreak="0">
     <w:nsid w:val="1D7E1269"/>
     <w:multiLevelType w:val="hybridMultilevel"/>
     <w:tmpl w:val="DFF0B9B2"/>
@@ -16241,7 +17564,120 @@
       </w:rPr>
     </w:lvl>
   </w:abstractNum>
-  <w:abstractNum w:abstractNumId="9" w15:restartNumberingAfterBreak="0">
+  <w:abstractNum w:abstractNumId="10" w15:restartNumberingAfterBreak="0">
+    <w:nsid w:val="1FA40B39"/>
+    <w:multiLevelType w:val="hybridMultilevel"/>
+    <w:tmpl w:val="939EB206"/>
+    <w:lvl w:ilvl="0" w:tplc="100A0005">
+      <w:start w:val="1"/>
+      <w:numFmt w:val="bullet"/>
+      <w:lvlText w:val=""/>
+      <w:lvlJc w:val="left"/>
+      <w:pPr>
+        <w:ind w:left="1440" w:hanging="360"/>
+      </w:pPr>
+      <w:rPr>
+        <w:rFonts w:ascii="Wingdings" w:hAnsi="Wingdings" w:hint="default"/>
+      </w:rPr>
+    </w:lvl>
+    <w:lvl w:ilvl="1" w:tplc="100A0003" w:tentative="1">
+      <w:start w:val="1"/>
+      <w:numFmt w:val="bullet"/>
+      <w:lvlText w:val="o"/>
+      <w:lvlJc w:val="left"/>
+      <w:pPr>
+        <w:ind w:left="2160" w:hanging="360"/>
+      </w:pPr>
+      <w:rPr>
+        <w:rFonts w:ascii="Courier New" w:hAnsi="Courier New" w:cs="Courier New" w:hint="default"/>
+      </w:rPr>
+    </w:lvl>
+    <w:lvl w:ilvl="2" w:tplc="100A0005" w:tentative="1">
+      <w:start w:val="1"/>
+      <w:numFmt w:val="bullet"/>
+      <w:lvlText w:val=""/>
+      <w:lvlJc w:val="left"/>
+      <w:pPr>
+        <w:ind w:left="2880" w:hanging="360"/>
+      </w:pPr>
+      <w:rPr>
+        <w:rFonts w:ascii="Wingdings" w:hAnsi="Wingdings" w:hint="default"/>
+      </w:rPr>
+    </w:lvl>
+    <w:lvl w:ilvl="3" w:tplc="100A0001" w:tentative="1">
+      <w:start w:val="1"/>
+      <w:numFmt w:val="bullet"/>
+      <w:lvlText w:val=""/>
+      <w:lvlJc w:val="left"/>
+      <w:pPr>
+        <w:ind w:left="3600" w:hanging="360"/>
+      </w:pPr>
+      <w:rPr>
+        <w:rFonts w:ascii="Symbol" w:hAnsi="Symbol" w:hint="default"/>
+      </w:rPr>
+    </w:lvl>
+    <w:lvl w:ilvl="4" w:tplc="100A0003" w:tentative="1">
+      <w:start w:val="1"/>
+      <w:numFmt w:val="bullet"/>
+      <w:lvlText w:val="o"/>
+      <w:lvlJc w:val="left"/>
+      <w:pPr>
+        <w:ind w:left="4320" w:hanging="360"/>
+      </w:pPr>
+      <w:rPr>
+        <w:rFonts w:ascii="Courier New" w:hAnsi="Courier New" w:cs="Courier New" w:hint="default"/>
+      </w:rPr>
+    </w:lvl>
+    <w:lvl w:ilvl="5" w:tplc="100A0005" w:tentative="1">
+      <w:start w:val="1"/>
+      <w:numFmt w:val="bullet"/>
+      <w:lvlText w:val=""/>
+      <w:lvlJc w:val="left"/>
+      <w:pPr>
+        <w:ind w:left="5040" w:hanging="360"/>
+      </w:pPr>
+      <w:rPr>
+        <w:rFonts w:ascii="Wingdings" w:hAnsi="Wingdings" w:hint="default"/>
+      </w:rPr>
+    </w:lvl>
+    <w:lvl w:ilvl="6" w:tplc="100A0001" w:tentative="1">
+      <w:start w:val="1"/>
+      <w:numFmt w:val="bullet"/>
+      <w:lvlText w:val=""/>
+      <w:lvlJc w:val="left"/>
+      <w:pPr>
+        <w:ind w:left="5760" w:hanging="360"/>
+      </w:pPr>
+      <w:rPr>
+        <w:rFonts w:ascii="Symbol" w:hAnsi="Symbol" w:hint="default"/>
+      </w:rPr>
+    </w:lvl>
+    <w:lvl w:ilvl="7" w:tplc="100A0003" w:tentative="1">
+      <w:start w:val="1"/>
+      <w:numFmt w:val="bullet"/>
+      <w:lvlText w:val="o"/>
+      <w:lvlJc w:val="left"/>
+      <w:pPr>
+        <w:ind w:left="6480" w:hanging="360"/>
+      </w:pPr>
+      <w:rPr>
+        <w:rFonts w:ascii="Courier New" w:hAnsi="Courier New" w:cs="Courier New" w:hint="default"/>
+      </w:rPr>
+    </w:lvl>
+    <w:lvl w:ilvl="8" w:tplc="100A0005" w:tentative="1">
+      <w:start w:val="1"/>
+      <w:numFmt w:val="bullet"/>
+      <w:lvlText w:val=""/>
+      <w:lvlJc w:val="left"/>
+      <w:pPr>
+        <w:ind w:left="7200" w:hanging="360"/>
+      </w:pPr>
+      <w:rPr>
+        <w:rFonts w:ascii="Wingdings" w:hAnsi="Wingdings" w:hint="default"/>
+      </w:rPr>
+    </w:lvl>
+  </w:abstractNum>
+  <w:abstractNum w:abstractNumId="11" w15:restartNumberingAfterBreak="0">
     <w:nsid w:val="2639212F"/>
     <w:multiLevelType w:val="hybridMultilevel"/>
     <w:tmpl w:val="4FDC0A7C"/>
@@ -16334,7 +17770,7 @@
       </w:pPr>
     </w:lvl>
   </w:abstractNum>
-  <w:abstractNum w:abstractNumId="10" w15:restartNumberingAfterBreak="0">
+  <w:abstractNum w:abstractNumId="12" w15:restartNumberingAfterBreak="0">
     <w:nsid w:val="27A342F3"/>
     <w:multiLevelType w:val="hybridMultilevel"/>
     <w:tmpl w:val="44FE11A8"/>
@@ -16423,7 +17859,7 @@
       </w:pPr>
     </w:lvl>
   </w:abstractNum>
-  <w:abstractNum w:abstractNumId="11" w15:restartNumberingAfterBreak="0">
+  <w:abstractNum w:abstractNumId="13" w15:restartNumberingAfterBreak="0">
     <w:nsid w:val="2D781978"/>
     <w:multiLevelType w:val="hybridMultilevel"/>
     <w:tmpl w:val="92345262"/>
@@ -16536,7 +17972,7 @@
       </w:rPr>
     </w:lvl>
   </w:abstractNum>
-  <w:abstractNum w:abstractNumId="12" w15:restartNumberingAfterBreak="0">
+  <w:abstractNum w:abstractNumId="14" w15:restartNumberingAfterBreak="0">
     <w:nsid w:val="33033DBB"/>
     <w:multiLevelType w:val="hybridMultilevel"/>
     <w:tmpl w:val="D69CCAE4"/>
@@ -16651,7 +18087,7 @@
       </w:rPr>
     </w:lvl>
   </w:abstractNum>
-  <w:abstractNum w:abstractNumId="13" w15:restartNumberingAfterBreak="0">
+  <w:abstractNum w:abstractNumId="15" w15:restartNumberingAfterBreak="0">
     <w:nsid w:val="350122D5"/>
     <w:multiLevelType w:val="hybridMultilevel"/>
     <w:tmpl w:val="1548B88C"/>
@@ -16764,7 +18200,7 @@
       </w:rPr>
     </w:lvl>
   </w:abstractNum>
-  <w:abstractNum w:abstractNumId="14" w15:restartNumberingAfterBreak="0">
+  <w:abstractNum w:abstractNumId="16" w15:restartNumberingAfterBreak="0">
     <w:nsid w:val="3B642EA6"/>
     <w:multiLevelType w:val="hybridMultilevel"/>
     <w:tmpl w:val="A6B85DB2"/>
@@ -16850,7 +18286,7 @@
       </w:pPr>
     </w:lvl>
   </w:abstractNum>
-  <w:abstractNum w:abstractNumId="15" w15:restartNumberingAfterBreak="0">
+  <w:abstractNum w:abstractNumId="17" w15:restartNumberingAfterBreak="0">
     <w:nsid w:val="43CD4A9C"/>
     <w:multiLevelType w:val="hybridMultilevel"/>
     <w:tmpl w:val="F4AAA214"/>
@@ -16963,7 +18399,7 @@
       </w:rPr>
     </w:lvl>
   </w:abstractNum>
-  <w:abstractNum w:abstractNumId="16" w15:restartNumberingAfterBreak="0">
+  <w:abstractNum w:abstractNumId="18" w15:restartNumberingAfterBreak="0">
     <w:nsid w:val="4D545603"/>
     <w:multiLevelType w:val="hybridMultilevel"/>
     <w:tmpl w:val="DD80F378"/>
@@ -17076,7 +18512,7 @@
       </w:rPr>
     </w:lvl>
   </w:abstractNum>
-  <w:abstractNum w:abstractNumId="17" w15:restartNumberingAfterBreak="0">
+  <w:abstractNum w:abstractNumId="19" w15:restartNumberingAfterBreak="0">
     <w:nsid w:val="53AC270D"/>
     <w:multiLevelType w:val="hybridMultilevel"/>
     <w:tmpl w:val="F96E8A8E"/>
@@ -17191,7 +18627,7 @@
       </w:rPr>
     </w:lvl>
   </w:abstractNum>
-  <w:abstractNum w:abstractNumId="18" w15:restartNumberingAfterBreak="0">
+  <w:abstractNum w:abstractNumId="20" w15:restartNumberingAfterBreak="0">
     <w:nsid w:val="54422691"/>
     <w:multiLevelType w:val="hybridMultilevel"/>
     <w:tmpl w:val="8B085082"/>
@@ -17304,7 +18740,7 @@
       </w:rPr>
     </w:lvl>
   </w:abstractNum>
-  <w:abstractNum w:abstractNumId="19" w15:restartNumberingAfterBreak="0">
+  <w:abstractNum w:abstractNumId="21" w15:restartNumberingAfterBreak="0">
     <w:nsid w:val="5A0B3257"/>
     <w:multiLevelType w:val="hybridMultilevel"/>
     <w:tmpl w:val="E49CC75A"/>
@@ -17417,7 +18853,7 @@
       </w:rPr>
     </w:lvl>
   </w:abstractNum>
-  <w:abstractNum w:abstractNumId="20" w15:restartNumberingAfterBreak="0">
+  <w:abstractNum w:abstractNumId="22" w15:restartNumberingAfterBreak="0">
     <w:nsid w:val="5A652A0D"/>
     <w:multiLevelType w:val="hybridMultilevel"/>
     <w:tmpl w:val="CBAACA00"/>
@@ -17530,7 +18966,7 @@
       </w:rPr>
     </w:lvl>
   </w:abstractNum>
-  <w:abstractNum w:abstractNumId="21" w15:restartNumberingAfterBreak="0">
+  <w:abstractNum w:abstractNumId="23" w15:restartNumberingAfterBreak="0">
     <w:nsid w:val="6228737C"/>
     <w:multiLevelType w:val="hybridMultilevel"/>
     <w:tmpl w:val="34F27802"/>
@@ -17742,7 +19178,7 @@
       </w:rPr>
     </w:lvl>
   </w:abstractNum>
-  <w:abstractNum w:abstractNumId="22" w15:restartNumberingAfterBreak="0">
+  <w:abstractNum w:abstractNumId="24" w15:restartNumberingAfterBreak="0">
     <w:nsid w:val="65734B17"/>
     <w:multiLevelType w:val="hybridMultilevel"/>
     <w:tmpl w:val="0EB6D8F8"/>
@@ -17855,7 +19291,7 @@
       </w:rPr>
     </w:lvl>
   </w:abstractNum>
-  <w:abstractNum w:abstractNumId="23" w15:restartNumberingAfterBreak="0">
+  <w:abstractNum w:abstractNumId="25" w15:restartNumberingAfterBreak="0">
     <w:nsid w:val="6C4D1405"/>
     <w:multiLevelType w:val="multilevel"/>
     <w:tmpl w:val="58BA5462"/>
@@ -17979,7 +19415,7 @@
       </w:rPr>
     </w:lvl>
   </w:abstractNum>
-  <w:abstractNum w:abstractNumId="24" w15:restartNumberingAfterBreak="0">
+  <w:abstractNum w:abstractNumId="26" w15:restartNumberingAfterBreak="0">
     <w:nsid w:val="6F5F7086"/>
     <w:multiLevelType w:val="hybridMultilevel"/>
     <w:tmpl w:val="190C4918"/>
@@ -18065,7 +19501,120 @@
       </w:pPr>
     </w:lvl>
   </w:abstractNum>
-  <w:abstractNum w:abstractNumId="25" w15:restartNumberingAfterBreak="0">
+  <w:abstractNum w:abstractNumId="27" w15:restartNumberingAfterBreak="0">
+    <w:nsid w:val="71CB471C"/>
+    <w:multiLevelType w:val="hybridMultilevel"/>
+    <w:tmpl w:val="74FC88CE"/>
+    <w:lvl w:ilvl="0" w:tplc="100A0005">
+      <w:start w:val="1"/>
+      <w:numFmt w:val="bullet"/>
+      <w:lvlText w:val=""/>
+      <w:lvlJc w:val="left"/>
+      <w:pPr>
+        <w:ind w:left="720" w:hanging="360"/>
+      </w:pPr>
+      <w:rPr>
+        <w:rFonts w:ascii="Wingdings" w:hAnsi="Wingdings" w:hint="default"/>
+      </w:rPr>
+    </w:lvl>
+    <w:lvl w:ilvl="1" w:tplc="100A0003" w:tentative="1">
+      <w:start w:val="1"/>
+      <w:numFmt w:val="bullet"/>
+      <w:lvlText w:val="o"/>
+      <w:lvlJc w:val="left"/>
+      <w:pPr>
+        <w:ind w:left="1440" w:hanging="360"/>
+      </w:pPr>
+      <w:rPr>
+        <w:rFonts w:ascii="Courier New" w:hAnsi="Courier New" w:cs="Courier New" w:hint="default"/>
+      </w:rPr>
+    </w:lvl>
+    <w:lvl w:ilvl="2" w:tplc="100A0005" w:tentative="1">
+      <w:start w:val="1"/>
+      <w:numFmt w:val="bullet"/>
+      <w:lvlText w:val=""/>
+      <w:lvlJc w:val="left"/>
+      <w:pPr>
+        <w:ind w:left="2160" w:hanging="360"/>
+      </w:pPr>
+      <w:rPr>
+        <w:rFonts w:ascii="Wingdings" w:hAnsi="Wingdings" w:hint="default"/>
+      </w:rPr>
+    </w:lvl>
+    <w:lvl w:ilvl="3" w:tplc="100A0001" w:tentative="1">
+      <w:start w:val="1"/>
+      <w:numFmt w:val="bullet"/>
+      <w:lvlText w:val=""/>
+      <w:lvlJc w:val="left"/>
+      <w:pPr>
+        <w:ind w:left="2880" w:hanging="360"/>
+      </w:pPr>
+      <w:rPr>
+        <w:rFonts w:ascii="Symbol" w:hAnsi="Symbol" w:hint="default"/>
+      </w:rPr>
+    </w:lvl>
+    <w:lvl w:ilvl="4" w:tplc="100A0003" w:tentative="1">
+      <w:start w:val="1"/>
+      <w:numFmt w:val="bullet"/>
+      <w:lvlText w:val="o"/>
+      <w:lvlJc w:val="left"/>
+      <w:pPr>
+        <w:ind w:left="3600" w:hanging="360"/>
+      </w:pPr>
+      <w:rPr>
+        <w:rFonts w:ascii="Courier New" w:hAnsi="Courier New" w:cs="Courier New" w:hint="default"/>
+      </w:rPr>
+    </w:lvl>
+    <w:lvl w:ilvl="5" w:tplc="100A0005" w:tentative="1">
+      <w:start w:val="1"/>
+      <w:numFmt w:val="bullet"/>
+      <w:lvlText w:val=""/>
+      <w:lvlJc w:val="left"/>
+      <w:pPr>
+        <w:ind w:left="4320" w:hanging="360"/>
+      </w:pPr>
+      <w:rPr>
+        <w:rFonts w:ascii="Wingdings" w:hAnsi="Wingdings" w:hint="default"/>
+      </w:rPr>
+    </w:lvl>
+    <w:lvl w:ilvl="6" w:tplc="100A0001" w:tentative="1">
+      <w:start w:val="1"/>
+      <w:numFmt w:val="bullet"/>
+      <w:lvlText w:val=""/>
+      <w:lvlJc w:val="left"/>
+      <w:pPr>
+        <w:ind w:left="5040" w:hanging="360"/>
+      </w:pPr>
+      <w:rPr>
+        <w:rFonts w:ascii="Symbol" w:hAnsi="Symbol" w:hint="default"/>
+      </w:rPr>
+    </w:lvl>
+    <w:lvl w:ilvl="7" w:tplc="100A0003" w:tentative="1">
+      <w:start w:val="1"/>
+      <w:numFmt w:val="bullet"/>
+      <w:lvlText w:val="o"/>
+      <w:lvlJc w:val="left"/>
+      <w:pPr>
+        <w:ind w:left="5760" w:hanging="360"/>
+      </w:pPr>
+      <w:rPr>
+        <w:rFonts w:ascii="Courier New" w:hAnsi="Courier New" w:cs="Courier New" w:hint="default"/>
+      </w:rPr>
+    </w:lvl>
+    <w:lvl w:ilvl="8" w:tplc="100A0005" w:tentative="1">
+      <w:start w:val="1"/>
+      <w:numFmt w:val="bullet"/>
+      <w:lvlText w:val=""/>
+      <w:lvlJc w:val="left"/>
+      <w:pPr>
+        <w:ind w:left="6480" w:hanging="360"/>
+      </w:pPr>
+      <w:rPr>
+        <w:rFonts w:ascii="Wingdings" w:hAnsi="Wingdings" w:hint="default"/>
+      </w:rPr>
+    </w:lvl>
+  </w:abstractNum>
+  <w:abstractNum w:abstractNumId="28" w15:restartNumberingAfterBreak="0">
     <w:nsid w:val="74E12227"/>
     <w:multiLevelType w:val="hybridMultilevel"/>
     <w:tmpl w:val="C616EB62"/>
@@ -18178,7 +19727,7 @@
       </w:rPr>
     </w:lvl>
   </w:abstractNum>
-  <w:abstractNum w:abstractNumId="26" w15:restartNumberingAfterBreak="0">
+  <w:abstractNum w:abstractNumId="29" w15:restartNumberingAfterBreak="0">
     <w:nsid w:val="75DE0A49"/>
     <w:multiLevelType w:val="hybridMultilevel"/>
     <w:tmpl w:val="7CE030F2"/>
@@ -18292,52 +19841,52 @@
     </w:lvl>
   </w:abstractNum>
   <w:num w:numId="1">
-    <w:abstractNumId w:val="10"/>
+    <w:abstractNumId w:val="12"/>
   </w:num>
   <w:num w:numId="2">
     <w:abstractNumId w:val="1"/>
   </w:num>
   <w:num w:numId="3">
+    <w:abstractNumId w:val="23"/>
+  </w:num>
+  <w:num w:numId="4">
+    <w:abstractNumId w:val="7"/>
+  </w:num>
+  <w:num w:numId="5">
+    <w:abstractNumId w:val="14"/>
+  </w:num>
+  <w:num w:numId="6">
+    <w:abstractNumId w:val="19"/>
+  </w:num>
+  <w:num w:numId="7">
+    <w:abstractNumId w:val="29"/>
+  </w:num>
+  <w:num w:numId="8">
+    <w:abstractNumId w:val="22"/>
+  </w:num>
+  <w:num w:numId="9">
     <w:abstractNumId w:val="21"/>
   </w:num>
-  <w:num w:numId="4">
-    <w:abstractNumId w:val="6"/>
+  <w:num w:numId="10">
+    <w:abstractNumId w:val="13"/>
   </w:num>
-  <w:num w:numId="5">
-    <w:abstractNumId w:val="12"/>
+  <w:num w:numId="11">
+    <w:abstractNumId w:val="9"/>
   </w:num>
-  <w:num w:numId="6">
+  <w:num w:numId="12">
     <w:abstractNumId w:val="17"/>
   </w:num>
-  <w:num w:numId="7">
-    <w:abstractNumId w:val="26"/>
-  </w:num>
-  <w:num w:numId="8">
-    <w:abstractNumId w:val="20"/>
-  </w:num>
-  <w:num w:numId="9">
-    <w:abstractNumId w:val="19"/>
-  </w:num>
-  <w:num w:numId="10">
-    <w:abstractNumId w:val="11"/>
-  </w:num>
-  <w:num w:numId="11">
+  <w:num w:numId="13">
     <w:abstractNumId w:val="8"/>
   </w:num>
-  <w:num w:numId="12">
-    <w:abstractNumId w:val="15"/>
-  </w:num>
-  <w:num w:numId="13">
-    <w:abstractNumId w:val="7"/>
-  </w:num>
   <w:num w:numId="14">
-    <w:abstractNumId w:val="16"/>
+    <w:abstractNumId w:val="18"/>
   </w:num>
   <w:num w:numId="15">
     <w:abstractNumId w:val="2"/>
   </w:num>
   <w:num w:numId="16">
-    <w:abstractNumId w:val="24"/>
+    <w:abstractNumId w:val="26"/>
   </w:num>
   <w:num w:numId="17">
     <w:abstractNumId w:val="3"/>
@@ -18346,10 +19895,10 @@
     <w:abstractNumId w:val="4"/>
   </w:num>
   <w:num w:numId="19">
-    <w:abstractNumId w:val="23"/>
+    <w:abstractNumId w:val="25"/>
   </w:num>
   <w:num w:numId="20">
-    <w:abstractNumId w:val="14"/>
+    <w:abstractNumId w:val="16"/>
   </w:num>
   <w:num w:numId="21">
     <w:abstractNumId w:val="5"/>
@@ -18358,19 +19907,28 @@
     <w:abstractNumId w:val="0"/>
   </w:num>
   <w:num w:numId="23">
-    <w:abstractNumId w:val="9"/>
+    <w:abstractNumId w:val="11"/>
   </w:num>
   <w:num w:numId="24">
-    <w:abstractNumId w:val="18"/>
+    <w:abstractNumId w:val="20"/>
   </w:num>
   <w:num w:numId="25">
-    <w:abstractNumId w:val="22"/>
+    <w:abstractNumId w:val="24"/>
   </w:num>
   <w:num w:numId="26">
-    <w:abstractNumId w:val="25"/>
+    <w:abstractNumId w:val="28"/>
   </w:num>
   <w:num w:numId="27">
-    <w:abstractNumId w:val="13"/>
+    <w:abstractNumId w:val="15"/>
+  </w:num>
+  <w:num w:numId="28">
+    <w:abstractNumId w:val="6"/>
+  </w:num>
+  <w:num w:numId="29">
+    <w:abstractNumId w:val="10"/>
+  </w:num>
+  <w:num w:numId="30">
+    <w:abstractNumId w:val="27"/>
   </w:num>
 </w:numbering>
 </file>

</xml_diff>